<commit_message>
correção da prática 1
</commit_message>
<xml_diff>
--- a/Pratica 1/Diferenças.docx
+++ b/Pratica 1/Diferenças.docx
@@ -324,34 +324,27 @@
           <w:sz w:val="24"/>
           <w:szCs w:val="24"/>
         </w:rPr>
-        <w:t xml:space="preserve">: </w:t>
-      </w:r>
-      <w:r>
-        <w:rPr>
-          <w:i/>
-          <w:iCs/>
-          <w:sz w:val="24"/>
-          <w:szCs w:val="24"/>
-        </w:rPr>
-        <w:t>Inicialmente é importante ressaltar que foi necessário uma</w:t>
-      </w:r>
-      <w:r>
-        <w:rPr>
-          <w:i/>
-          <w:iCs/>
-          <w:sz w:val="24"/>
-          <w:szCs w:val="24"/>
-        </w:rPr>
-        <w:t xml:space="preserve"> </w:t>
-      </w:r>
-      <w:r>
-        <w:rPr>
-          <w:i/>
-          <w:iCs/>
-          <w:sz w:val="24"/>
-          <w:szCs w:val="24"/>
-        </w:rPr>
-        <w:t xml:space="preserve">modificação no código gerado pelo </w:t>
+        <w:t xml:space="preserve">: Inicialmente é importante ressaltar que foi </w:t>
+      </w:r>
+      <w:proofErr w:type="gramStart"/>
+      <w:r>
+        <w:rPr>
+          <w:i/>
+          <w:iCs/>
+          <w:sz w:val="24"/>
+          <w:szCs w:val="24"/>
+        </w:rPr>
+        <w:t>necessário uma modificação</w:t>
+      </w:r>
+      <w:proofErr w:type="gramEnd"/>
+      <w:r>
+        <w:rPr>
+          <w:i/>
+          <w:iCs/>
+          <w:sz w:val="24"/>
+          <w:szCs w:val="24"/>
+        </w:rPr>
+        <w:t xml:space="preserve"> no código gerado pelo </w:t>
       </w:r>
       <w:proofErr w:type="spellStart"/>
       <w:r>
@@ -371,25 +364,7 @@
           <w:sz w:val="24"/>
           <w:szCs w:val="24"/>
         </w:rPr>
-        <w:t xml:space="preserve"> (a fim de retirar</w:t>
-      </w:r>
-      <w:r>
-        <w:rPr>
-          <w:i/>
-          <w:iCs/>
-          <w:sz w:val="24"/>
-          <w:szCs w:val="24"/>
-        </w:rPr>
-        <w:t xml:space="preserve"> </w:t>
-      </w:r>
-      <w:r>
-        <w:rPr>
-          <w:i/>
-          <w:iCs/>
-          <w:sz w:val="24"/>
-          <w:szCs w:val="24"/>
-        </w:rPr>
-        <w:t xml:space="preserve">a coluna de classe do </w:t>
+        <w:t xml:space="preserve"> (a fim de retirar a coluna de classe do </w:t>
       </w:r>
       <w:proofErr w:type="spellStart"/>
       <w:r>
@@ -537,6 +512,7 @@
     <w:p>
       <w:pPr>
         <w:pStyle w:val="SemEspaamento"/>
+        <w:ind w:firstLine="708"/>
         <w:jc w:val="both"/>
         <w:rPr>
           <w:sz w:val="24"/>
@@ -562,21 +538,7 @@
           <w:sz w:val="24"/>
           <w:szCs w:val="24"/>
         </w:rPr>
-        <w:t>Não foi feita uma redução na dimensionalidade para agregar todos os valores,</w:t>
-      </w:r>
-      <w:r>
-        <w:rPr>
-          <w:sz w:val="24"/>
-          <w:szCs w:val="24"/>
-        </w:rPr>
-        <w:t xml:space="preserve"> </w:t>
-      </w:r>
-      <w:r>
-        <w:rPr>
-          <w:sz w:val="24"/>
-          <w:szCs w:val="24"/>
-        </w:rPr>
-        <w:t xml:space="preserve">o </w:t>
+        <w:t>O código gerado pelo ChatGPT utiliza-se da função ‘</w:t>
       </w:r>
       <w:proofErr w:type="spellStart"/>
       <w:r>
@@ -584,7 +546,7 @@
           <w:sz w:val="24"/>
           <w:szCs w:val="24"/>
         </w:rPr>
-        <w:t>algorítmo</w:t>
+        <w:t>KMeans</w:t>
       </w:r>
       <w:proofErr w:type="spellEnd"/>
       <w:r>
@@ -592,23 +554,25 @@
           <w:sz w:val="24"/>
           <w:szCs w:val="24"/>
         </w:rPr>
-        <w:t xml:space="preserve"> do </w:t>
+        <w:t xml:space="preserve">’ da biblioteca </w:t>
       </w:r>
       <w:proofErr w:type="spellStart"/>
-      <w:r>
-        <w:rPr>
-          <w:sz w:val="24"/>
-          <w:szCs w:val="24"/>
-        </w:rPr>
-        <w:t>chatGPT</w:t>
+      <w:proofErr w:type="gramStart"/>
+      <w:r>
+        <w:rPr>
+          <w:sz w:val="24"/>
+          <w:szCs w:val="24"/>
+        </w:rPr>
+        <w:t>sklearn.cluster</w:t>
       </w:r>
       <w:proofErr w:type="spellEnd"/>
-      <w:r>
-        <w:rPr>
-          <w:sz w:val="24"/>
-          <w:szCs w:val="24"/>
-        </w:rPr>
-        <w:t xml:space="preserve"> utilizou apenas uma parcela dos atributos para realizar o agrupamento </w:t>
+      <w:proofErr w:type="gramEnd"/>
+      <w:r>
+        <w:rPr>
+          <w:sz w:val="24"/>
+          <w:szCs w:val="24"/>
+        </w:rPr>
+        <w:t>, com isso há uma aplicação mais limpa e direta porém encapsulada e pouco detalhada</w:t>
       </w:r>
     </w:p>
     <w:p>
@@ -629,7 +593,49 @@
           <w:sz w:val="24"/>
           <w:szCs w:val="24"/>
         </w:rPr>
-        <w:t>O único parâmetro do k-</w:t>
+        <w:t xml:space="preserve">Não foi feita uma redução na dimensionalidade </w:t>
+      </w:r>
+      <w:r>
+        <w:rPr>
+          <w:sz w:val="24"/>
+          <w:szCs w:val="24"/>
+        </w:rPr>
+        <w:t>a fim de</w:t>
+      </w:r>
+      <w:r>
+        <w:rPr>
+          <w:sz w:val="24"/>
+          <w:szCs w:val="24"/>
+        </w:rPr>
+        <w:t xml:space="preserve"> agregar todos os </w:t>
+      </w:r>
+      <w:r>
+        <w:rPr>
+          <w:sz w:val="24"/>
+          <w:szCs w:val="24"/>
+        </w:rPr>
+        <w:t>atributos</w:t>
+      </w:r>
+      <w:r>
+        <w:rPr>
+          <w:sz w:val="24"/>
+          <w:szCs w:val="24"/>
+        </w:rPr>
+        <w:t xml:space="preserve"> </w:t>
+      </w:r>
+      <w:r>
+        <w:rPr>
+          <w:sz w:val="24"/>
+          <w:szCs w:val="24"/>
+        </w:rPr>
+        <w:t>pel</w:t>
+      </w:r>
+      <w:r>
+        <w:rPr>
+          <w:sz w:val="24"/>
+          <w:szCs w:val="24"/>
+        </w:rPr>
+        <w:t xml:space="preserve">o </w:t>
       </w:r>
       <w:proofErr w:type="spellStart"/>
       <w:r>
@@ -637,7 +643,7 @@
           <w:sz w:val="24"/>
           <w:szCs w:val="24"/>
         </w:rPr>
-        <w:t>means</w:t>
+        <w:t>algorítmo</w:t>
       </w:r>
       <w:proofErr w:type="spellEnd"/>
       <w:r>
@@ -645,23 +651,14 @@
           <w:sz w:val="24"/>
           <w:szCs w:val="24"/>
         </w:rPr>
-        <w:t xml:space="preserve"> definido pelo algoritmo do </w:t>
-      </w:r>
-      <w:proofErr w:type="spellStart"/>
-      <w:r>
-        <w:rPr>
-          <w:sz w:val="24"/>
-          <w:szCs w:val="24"/>
-        </w:rPr>
-        <w:t>chatGPT</w:t>
-      </w:r>
-      <w:proofErr w:type="spellEnd"/>
-      <w:r>
-        <w:rPr>
-          <w:sz w:val="24"/>
-          <w:szCs w:val="24"/>
-        </w:rPr>
-        <w:t xml:space="preserve"> foi a quantidade</w:t>
+        <w:t xml:space="preserve"> do </w:t>
+      </w:r>
+      <w:r>
+        <w:rPr>
+          <w:sz w:val="24"/>
+          <w:szCs w:val="24"/>
+        </w:rPr>
+        <w:t>ChatGPT.</w:t>
       </w:r>
       <w:r>
         <w:rPr>
@@ -675,91 +672,36 @@
           <w:sz w:val="24"/>
           <w:szCs w:val="24"/>
         </w:rPr>
-        <w:t>de clusters (o qual é obrigatório)</w:t>
-      </w:r>
-    </w:p>
-    <w:p>
-      <w:pPr>
-        <w:pStyle w:val="SemEspaamento"/>
-        <w:jc w:val="both"/>
-        <w:rPr>
-          <w:sz w:val="24"/>
-          <w:szCs w:val="24"/>
-        </w:rPr>
-      </w:pPr>
-    </w:p>
-    <w:p>
-      <w:pPr>
-        <w:pStyle w:val="SemEspaamento"/>
-        <w:jc w:val="both"/>
-        <w:rPr>
-          <w:sz w:val="24"/>
-          <w:szCs w:val="24"/>
-        </w:rPr>
-      </w:pPr>
-      <w:r>
-        <w:rPr>
-          <w:sz w:val="24"/>
-          <w:szCs w:val="24"/>
-        </w:rPr>
-        <w:t xml:space="preserve">Outra diferença analisada é que </w:t>
-      </w:r>
-      <w:r>
-        <w:rPr>
-          <w:sz w:val="24"/>
-          <w:szCs w:val="24"/>
-        </w:rPr>
-        <w:t xml:space="preserve">houve uma diferença na função utilizada para processar o </w:t>
-      </w:r>
-      <w:proofErr w:type="spellStart"/>
-      <w:r>
-        <w:rPr>
-          <w:sz w:val="24"/>
-          <w:szCs w:val="24"/>
-        </w:rPr>
-        <w:t>dataset</w:t>
-      </w:r>
-      <w:proofErr w:type="spellEnd"/>
-      <w:r>
-        <w:rPr>
-          <w:sz w:val="24"/>
-          <w:szCs w:val="24"/>
-        </w:rPr>
-        <w:t xml:space="preserve"> utilizando o k-</w:t>
-      </w:r>
-      <w:proofErr w:type="spellStart"/>
-      <w:r>
-        <w:rPr>
-          <w:sz w:val="24"/>
-          <w:szCs w:val="24"/>
-        </w:rPr>
-        <w:t>means</w:t>
-      </w:r>
-      <w:proofErr w:type="spellEnd"/>
-      <w:r>
-        <w:rPr>
-          <w:sz w:val="24"/>
-          <w:szCs w:val="24"/>
-        </w:rPr>
-        <w:t>:</w:t>
-      </w:r>
-    </w:p>
-    <w:p>
-      <w:pPr>
-        <w:pStyle w:val="SemEspaamento"/>
-        <w:jc w:val="both"/>
-        <w:rPr>
-          <w:sz w:val="24"/>
-          <w:szCs w:val="24"/>
-        </w:rPr>
-      </w:pPr>
+        <w:t>A</w:t>
+      </w:r>
+      <w:r>
+        <w:rPr>
+          <w:sz w:val="24"/>
+          <w:szCs w:val="24"/>
+        </w:rPr>
+        <w:t>penas</w:t>
+      </w:r>
+      <w:r>
+        <w:rPr>
+          <w:sz w:val="24"/>
+          <w:szCs w:val="24"/>
+        </w:rPr>
+        <w:t xml:space="preserve"> foi utilizada</w:t>
+      </w:r>
+      <w:r>
+        <w:rPr>
+          <w:sz w:val="24"/>
+          <w:szCs w:val="24"/>
+        </w:rPr>
+        <w:t xml:space="preserve"> uma parcela dos atributos para realizar o agrupamento </w:t>
+      </w:r>
     </w:p>
     <w:p>
       <w:pPr>
         <w:pStyle w:val="SemEspaamento"/>
         <w:numPr>
           <w:ilvl w:val="0"/>
-          <w:numId w:val="2"/>
+          <w:numId w:val="1"/>
         </w:numPr>
         <w:jc w:val="both"/>
         <w:rPr>
@@ -772,7 +714,7 @@
           <w:sz w:val="24"/>
           <w:szCs w:val="24"/>
         </w:rPr>
-        <w:t xml:space="preserve">ChatGPT: </w:t>
+        <w:t>O único parâmetro do k-</w:t>
       </w:r>
       <w:proofErr w:type="spellStart"/>
       <w:r>
@@ -780,7 +722,7 @@
           <w:sz w:val="24"/>
           <w:szCs w:val="24"/>
         </w:rPr>
-        <w:t>kmeans.fit</w:t>
+        <w:t>means</w:t>
       </w:r>
       <w:proofErr w:type="spellEnd"/>
       <w:r>
@@ -788,7 +730,7 @@
           <w:sz w:val="24"/>
           <w:szCs w:val="24"/>
         </w:rPr>
-        <w:t>() -&gt; computa o agrupamento por meio do k-</w:t>
+        <w:t xml:space="preserve"> definido pelo algoritmo do </w:t>
       </w:r>
       <w:proofErr w:type="spellStart"/>
       <w:r>
@@ -796,61 +738,64 @@
           <w:sz w:val="24"/>
           <w:szCs w:val="24"/>
         </w:rPr>
-        <w:t>means</w:t>
+        <w:t>chatGPT</w:t>
       </w:r>
       <w:proofErr w:type="spellEnd"/>
+      <w:r>
+        <w:rPr>
+          <w:sz w:val="24"/>
+          <w:szCs w:val="24"/>
+        </w:rPr>
+        <w:t xml:space="preserve"> foi a quantidade</w:t>
+      </w:r>
+      <w:r>
+        <w:rPr>
+          <w:sz w:val="24"/>
+          <w:szCs w:val="24"/>
+        </w:rPr>
+        <w:t xml:space="preserve"> </w:t>
+      </w:r>
+      <w:r>
+        <w:rPr>
+          <w:sz w:val="24"/>
+          <w:szCs w:val="24"/>
+        </w:rPr>
+        <w:t>de clusters (o qual é obrigatório)</w:t>
+      </w:r>
+      <w:r>
+        <w:rPr>
+          <w:sz w:val="24"/>
+          <w:szCs w:val="24"/>
+        </w:rPr>
+        <w:t>, enquanto que na implementação pessoal, também foi definido o número máximo de iterações</w:t>
+      </w:r>
     </w:p>
     <w:p>
       <w:pPr>
         <w:pStyle w:val="SemEspaamento"/>
-        <w:numPr>
-          <w:ilvl w:val="0"/>
-          <w:numId w:val="2"/>
-        </w:numPr>
         <w:jc w:val="both"/>
         <w:rPr>
           <w:sz w:val="24"/>
           <w:szCs w:val="24"/>
         </w:rPr>
       </w:pPr>
-      <w:r>
-        <w:rPr>
-          <w:sz w:val="24"/>
-          <w:szCs w:val="24"/>
-        </w:rPr>
-        <w:t xml:space="preserve">Meu Algoritmo: </w:t>
-      </w:r>
-      <w:proofErr w:type="spellStart"/>
-      <w:r>
-        <w:rPr>
-          <w:sz w:val="24"/>
-          <w:szCs w:val="24"/>
-        </w:rPr>
-        <w:t>kmeans.fit_predict</w:t>
-      </w:r>
-      <w:proofErr w:type="spellEnd"/>
-      <w:r>
-        <w:rPr>
-          <w:sz w:val="24"/>
-          <w:szCs w:val="24"/>
-        </w:rPr>
-        <w:t xml:space="preserve">() -&gt; computa o agrupamento e prevê o index do cluster para cada elemento (Gera o </w:t>
-      </w:r>
-      <w:proofErr w:type="spellStart"/>
-      <w:r>
-        <w:rPr>
-          <w:sz w:val="24"/>
-          <w:szCs w:val="24"/>
-        </w:rPr>
-        <w:t>array</w:t>
-      </w:r>
-      <w:proofErr w:type="spellEnd"/>
-      <w:r>
-        <w:rPr>
-          <w:sz w:val="24"/>
-          <w:szCs w:val="24"/>
-        </w:rPr>
-        <w:t xml:space="preserve"> com os index de grupos para cada elemento) </w:t>
+    </w:p>
+    <w:p>
+      <w:pPr>
+        <w:pStyle w:val="SemEspaamento"/>
+        <w:ind w:left="720"/>
+        <w:jc w:val="both"/>
+        <w:rPr>
+          <w:sz w:val="24"/>
+          <w:szCs w:val="24"/>
+        </w:rPr>
+      </w:pPr>
+      <w:r>
+        <w:rPr>
+          <w:sz w:val="24"/>
+          <w:szCs w:val="24"/>
+        </w:rPr>
+        <w:t xml:space="preserve"> </w:t>
       </w:r>
     </w:p>
     <w:sectPr>
@@ -868,7 +813,7 @@
   <w:abstractNum w:abstractNumId="0" w15:restartNumberingAfterBreak="0">
     <w:nsid w:val="0A79738C"/>
     <w:multiLevelType w:val="hybridMultilevel"/>
-    <w:tmpl w:val="20B63CDC"/>
+    <w:tmpl w:val="6FAA2CAA"/>
     <w:lvl w:ilvl="0" w:tplc="04160001">
       <w:start w:val="1"/>
       <w:numFmt w:val="bullet"/>

</xml_diff>

<commit_message>
pratica 1 update 2 25/04
</commit_message>
<xml_diff>
--- a/Pratica 1/Diferenças.docx
+++ b/Pratica 1/Diferenças.docx
@@ -24,10 +24,13 @@
           <w:sz w:val="24"/>
           <w:szCs w:val="24"/>
         </w:rPr>
-        <w:t>e. Peça ao ChatGPT para gerar o código do K-</w:t>
-      </w:r>
-      <w:proofErr w:type="spellStart"/>
-      <w:r>
+        <w:t xml:space="preserve">e. Peça ao ChatGPT para gerar o código do K-Means para você. </w:t>
+      </w:r>
+    </w:p>
+    <w:p>
+      <w:pPr>
+        <w:pStyle w:val="SemEspaamento"/>
+        <w:jc w:val="both"/>
         <w:rPr>
           <w:b/>
           <w:bCs/>
@@ -36,9 +39,7 @@
           <w:sz w:val="24"/>
           <w:szCs w:val="24"/>
         </w:rPr>
-        <w:t>Means</w:t>
-      </w:r>
-      <w:proofErr w:type="spellEnd"/>
+      </w:pPr>
       <w:r>
         <w:rPr>
           <w:b/>
@@ -48,7 +49,7 @@
           <w:sz w:val="24"/>
           <w:szCs w:val="24"/>
         </w:rPr>
-        <w:t xml:space="preserve"> para você. </w:t>
+        <w:t xml:space="preserve">   Contraste o seu código com o dele e realce as diferenças. </w:t>
       </w:r>
     </w:p>
     <w:p>
@@ -73,7 +74,7 @@
           <w:sz w:val="24"/>
           <w:szCs w:val="24"/>
         </w:rPr>
-        <w:t xml:space="preserve">   Contraste o seu código com o dele e realce as diferenças. </w:t>
+        <w:t xml:space="preserve">   Escreva em um arquivo, a ser enviado também na </w:t>
       </w:r>
     </w:p>
     <w:p>
@@ -98,16 +99,85 @@
           <w:sz w:val="24"/>
           <w:szCs w:val="24"/>
         </w:rPr>
-        <w:t xml:space="preserve">   Escreva em um arquivo, a ser enviado também na </w:t>
-      </w:r>
-    </w:p>
-    <w:p>
-      <w:pPr>
-        <w:pStyle w:val="SemEspaamento"/>
-        <w:jc w:val="both"/>
-        <w:rPr>
-          <w:b/>
-          <w:bCs/>
+        <w:t xml:space="preserve">   entrega da tarefa, essas diferenças. </w:t>
+      </w:r>
+    </w:p>
+    <w:p>
+      <w:pPr>
+        <w:pStyle w:val="SemEspaamento"/>
+        <w:jc w:val="both"/>
+        <w:rPr>
+          <w:sz w:val="24"/>
+          <w:szCs w:val="24"/>
+        </w:rPr>
+      </w:pPr>
+    </w:p>
+    <w:p>
+      <w:pPr>
+        <w:pStyle w:val="SemEspaamento"/>
+        <w:jc w:val="both"/>
+        <w:rPr>
+          <w:sz w:val="24"/>
+          <w:szCs w:val="24"/>
+        </w:rPr>
+      </w:pPr>
+      <w:r>
+        <w:rPr>
+          <w:sz w:val="24"/>
+          <w:szCs w:val="24"/>
+        </w:rPr>
+        <w:t xml:space="preserve">O input para o chatGPT foi o seguinte: "Preciso que seja gerado um código em python </w:t>
+      </w:r>
+    </w:p>
+    <w:p>
+      <w:pPr>
+        <w:pStyle w:val="SemEspaamento"/>
+        <w:jc w:val="both"/>
+        <w:rPr>
+          <w:sz w:val="24"/>
+          <w:szCs w:val="24"/>
+        </w:rPr>
+      </w:pPr>
+      <w:r>
+        <w:rPr>
+          <w:sz w:val="24"/>
+          <w:szCs w:val="24"/>
+        </w:rPr>
+        <w:t xml:space="preserve">para aplicar o algorítmo k-means. É necessário que o código gerado leia um arquivo </w:t>
+      </w:r>
+    </w:p>
+    <w:p>
+      <w:pPr>
+        <w:pStyle w:val="SemEspaamento"/>
+        <w:jc w:val="both"/>
+        <w:rPr>
+          <w:sz w:val="24"/>
+          <w:szCs w:val="24"/>
+        </w:rPr>
+      </w:pPr>
+      <w:r>
+        <w:rPr>
+          <w:sz w:val="24"/>
+          <w:szCs w:val="24"/>
+        </w:rPr>
+        <w:t>csv como dataset de entrada."</w:t>
+      </w:r>
+    </w:p>
+    <w:p>
+      <w:pPr>
+        <w:pStyle w:val="SemEspaamento"/>
+        <w:jc w:val="both"/>
+        <w:rPr>
+          <w:sz w:val="24"/>
+          <w:szCs w:val="24"/>
+        </w:rPr>
+      </w:pPr>
+    </w:p>
+    <w:p>
+      <w:pPr>
+        <w:pStyle w:val="SemEspaamento"/>
+        <w:jc w:val="both"/>
+        <w:rPr>
           <w:i/>
           <w:iCs/>
           <w:sz w:val="24"/>
@@ -116,67 +186,41 @@
       </w:pPr>
       <w:r>
         <w:rPr>
-          <w:b/>
-          <w:bCs/>
           <w:i/>
           <w:iCs/>
           <w:sz w:val="24"/>
           <w:szCs w:val="24"/>
         </w:rPr>
-        <w:t xml:space="preserve">   entrega da tarefa, essas diferenças. </w:t>
-      </w:r>
-    </w:p>
-    <w:p>
-      <w:pPr>
-        <w:pStyle w:val="SemEspaamento"/>
-        <w:jc w:val="both"/>
-        <w:rPr>
-          <w:sz w:val="24"/>
-          <w:szCs w:val="24"/>
-        </w:rPr>
-      </w:pPr>
-    </w:p>
-    <w:p>
-      <w:pPr>
-        <w:pStyle w:val="SemEspaamento"/>
-        <w:jc w:val="both"/>
-        <w:rPr>
-          <w:sz w:val="24"/>
-          <w:szCs w:val="24"/>
-        </w:rPr>
-      </w:pPr>
-      <w:r>
-        <w:rPr>
-          <w:sz w:val="24"/>
-          <w:szCs w:val="24"/>
-        </w:rPr>
-        <w:t xml:space="preserve">O input para o </w:t>
-      </w:r>
-      <w:proofErr w:type="spellStart"/>
-      <w:r>
-        <w:rPr>
-          <w:sz w:val="24"/>
-          <w:szCs w:val="24"/>
-        </w:rPr>
-        <w:t>chatGPT</w:t>
-      </w:r>
-      <w:proofErr w:type="spellEnd"/>
-      <w:r>
-        <w:rPr>
-          <w:sz w:val="24"/>
-          <w:szCs w:val="24"/>
-        </w:rPr>
-        <w:t xml:space="preserve"> foi o seguinte: "Preciso que seja gerado um código em </w:t>
-      </w:r>
-      <w:proofErr w:type="spellStart"/>
-      <w:r>
-        <w:rPr>
-          <w:sz w:val="24"/>
-          <w:szCs w:val="24"/>
-        </w:rPr>
-        <w:t>python</w:t>
-      </w:r>
-      <w:proofErr w:type="spellEnd"/>
+        <w:t xml:space="preserve"> Obs: Inicialmente é importante ressaltar que foi necessário uma modificação no código gerado pelo chatGPT (a fim de retirar a coluna de classe do iris dataset). </w:t>
+      </w:r>
+    </w:p>
+    <w:p>
+      <w:pPr>
+        <w:pStyle w:val="SemEspaamento"/>
+        <w:jc w:val="both"/>
+        <w:rPr>
+          <w:sz w:val="24"/>
+          <w:szCs w:val="24"/>
+        </w:rPr>
+      </w:pPr>
+    </w:p>
+    <w:p>
+      <w:pPr>
+        <w:pStyle w:val="SemEspaamento"/>
+        <w:ind w:firstLine="708"/>
+        <w:jc w:val="both"/>
+        <w:rPr>
+          <w:sz w:val="24"/>
+          <w:szCs w:val="24"/>
+        </w:rPr>
+      </w:pPr>
+      <w:r>
+        <w:rPr>
+          <w:sz w:val="24"/>
+          <w:szCs w:val="24"/>
+        </w:rPr>
+        <w:t>Dentre as principais diferenças observadas entre as aplicações do</w:t>
+      </w:r>
       <w:r>
         <w:rPr>
           <w:sz w:val="24"/>
@@ -184,301 +228,12 @@
         </w:rPr>
         <w:t xml:space="preserve"> </w:t>
       </w:r>
-    </w:p>
-    <w:p>
-      <w:pPr>
-        <w:pStyle w:val="SemEspaamento"/>
-        <w:jc w:val="both"/>
-        <w:rPr>
-          <w:sz w:val="24"/>
-          <w:szCs w:val="24"/>
-        </w:rPr>
-      </w:pPr>
-      <w:r>
-        <w:rPr>
-          <w:sz w:val="24"/>
-          <w:szCs w:val="24"/>
-        </w:rPr>
-        <w:t xml:space="preserve">para aplicar o </w:t>
-      </w:r>
-      <w:proofErr w:type="spellStart"/>
-      <w:r>
-        <w:rPr>
-          <w:sz w:val="24"/>
-          <w:szCs w:val="24"/>
-        </w:rPr>
-        <w:t>algorítmo</w:t>
-      </w:r>
-      <w:proofErr w:type="spellEnd"/>
-      <w:r>
-        <w:rPr>
-          <w:sz w:val="24"/>
-          <w:szCs w:val="24"/>
-        </w:rPr>
-        <w:t xml:space="preserve"> k-</w:t>
-      </w:r>
-      <w:proofErr w:type="spellStart"/>
-      <w:r>
-        <w:rPr>
-          <w:sz w:val="24"/>
-          <w:szCs w:val="24"/>
-        </w:rPr>
-        <w:t>means</w:t>
-      </w:r>
-      <w:proofErr w:type="spellEnd"/>
-      <w:r>
-        <w:rPr>
-          <w:sz w:val="24"/>
-          <w:szCs w:val="24"/>
-        </w:rPr>
-        <w:t xml:space="preserve">. É necessário que o código gerado leia um arquivo </w:t>
-      </w:r>
-    </w:p>
-    <w:p>
-      <w:pPr>
-        <w:pStyle w:val="SemEspaamento"/>
-        <w:jc w:val="both"/>
-        <w:rPr>
-          <w:sz w:val="24"/>
-          <w:szCs w:val="24"/>
-        </w:rPr>
-      </w:pPr>
-      <w:proofErr w:type="spellStart"/>
-      <w:r>
-        <w:rPr>
-          <w:sz w:val="24"/>
-          <w:szCs w:val="24"/>
-        </w:rPr>
-        <w:t>csv</w:t>
-      </w:r>
-      <w:proofErr w:type="spellEnd"/>
-      <w:r>
-        <w:rPr>
-          <w:sz w:val="24"/>
-          <w:szCs w:val="24"/>
-        </w:rPr>
-        <w:t xml:space="preserve"> como </w:t>
-      </w:r>
-      <w:proofErr w:type="spellStart"/>
-      <w:r>
-        <w:rPr>
-          <w:sz w:val="24"/>
-          <w:szCs w:val="24"/>
-        </w:rPr>
-        <w:t>dataset</w:t>
-      </w:r>
-      <w:proofErr w:type="spellEnd"/>
-      <w:r>
-        <w:rPr>
-          <w:sz w:val="24"/>
-          <w:szCs w:val="24"/>
-        </w:rPr>
-        <w:t xml:space="preserve"> de entrada."</w:t>
-      </w:r>
-    </w:p>
-    <w:p>
-      <w:pPr>
-        <w:pStyle w:val="SemEspaamento"/>
-        <w:jc w:val="both"/>
-        <w:rPr>
-          <w:sz w:val="24"/>
-          <w:szCs w:val="24"/>
-        </w:rPr>
-      </w:pPr>
-    </w:p>
-    <w:p>
-      <w:pPr>
-        <w:pStyle w:val="SemEspaamento"/>
-        <w:jc w:val="both"/>
-        <w:rPr>
-          <w:i/>
-          <w:iCs/>
-          <w:sz w:val="24"/>
-          <w:szCs w:val="24"/>
-        </w:rPr>
-      </w:pPr>
-      <w:r>
-        <w:rPr>
-          <w:i/>
-          <w:iCs/>
-          <w:sz w:val="24"/>
-          <w:szCs w:val="24"/>
-        </w:rPr>
-        <w:t xml:space="preserve"> </w:t>
-      </w:r>
-      <w:proofErr w:type="spellStart"/>
-      <w:r>
-        <w:rPr>
-          <w:i/>
-          <w:iCs/>
-          <w:sz w:val="24"/>
-          <w:szCs w:val="24"/>
-        </w:rPr>
-        <w:t>Obs</w:t>
-      </w:r>
-      <w:proofErr w:type="spellEnd"/>
-      <w:r>
-        <w:rPr>
-          <w:i/>
-          <w:iCs/>
-          <w:sz w:val="24"/>
-          <w:szCs w:val="24"/>
-        </w:rPr>
-        <w:t xml:space="preserve">: Inicialmente é importante ressaltar que foi </w:t>
-      </w:r>
-      <w:proofErr w:type="gramStart"/>
-      <w:r>
-        <w:rPr>
-          <w:i/>
-          <w:iCs/>
-          <w:sz w:val="24"/>
-          <w:szCs w:val="24"/>
-        </w:rPr>
-        <w:t>necessário uma modificação</w:t>
-      </w:r>
-      <w:proofErr w:type="gramEnd"/>
-      <w:r>
-        <w:rPr>
-          <w:i/>
-          <w:iCs/>
-          <w:sz w:val="24"/>
-          <w:szCs w:val="24"/>
-        </w:rPr>
-        <w:t xml:space="preserve"> no código gerado pelo </w:t>
-      </w:r>
-      <w:proofErr w:type="spellStart"/>
-      <w:r>
-        <w:rPr>
-          <w:i/>
-          <w:iCs/>
-          <w:sz w:val="24"/>
-          <w:szCs w:val="24"/>
-        </w:rPr>
-        <w:t>chatGPT</w:t>
-      </w:r>
-      <w:proofErr w:type="spellEnd"/>
-      <w:r>
-        <w:rPr>
-          <w:i/>
-          <w:iCs/>
-          <w:sz w:val="24"/>
-          <w:szCs w:val="24"/>
-        </w:rPr>
-        <w:t xml:space="preserve"> (a fim de retirar a coluna de classe do </w:t>
-      </w:r>
-      <w:proofErr w:type="spellStart"/>
-      <w:r>
-        <w:rPr>
-          <w:i/>
-          <w:iCs/>
-          <w:sz w:val="24"/>
-          <w:szCs w:val="24"/>
-        </w:rPr>
-        <w:t>iris</w:t>
-      </w:r>
-      <w:proofErr w:type="spellEnd"/>
-      <w:r>
-        <w:rPr>
-          <w:i/>
-          <w:iCs/>
-          <w:sz w:val="24"/>
-          <w:szCs w:val="24"/>
-        </w:rPr>
-        <w:t xml:space="preserve"> </w:t>
-      </w:r>
-      <w:proofErr w:type="spellStart"/>
-      <w:r>
-        <w:rPr>
-          <w:i/>
-          <w:iCs/>
-          <w:sz w:val="24"/>
-          <w:szCs w:val="24"/>
-        </w:rPr>
-        <w:t>dataset</w:t>
-      </w:r>
-      <w:proofErr w:type="spellEnd"/>
-      <w:r>
-        <w:rPr>
-          <w:i/>
-          <w:iCs/>
-          <w:sz w:val="24"/>
-          <w:szCs w:val="24"/>
-        </w:rPr>
-        <w:t xml:space="preserve">). </w:t>
-      </w:r>
-    </w:p>
-    <w:p>
-      <w:pPr>
-        <w:pStyle w:val="SemEspaamento"/>
-        <w:jc w:val="both"/>
-        <w:rPr>
-          <w:sz w:val="24"/>
-          <w:szCs w:val="24"/>
-        </w:rPr>
-      </w:pPr>
-    </w:p>
-    <w:p>
-      <w:pPr>
-        <w:pStyle w:val="SemEspaamento"/>
-        <w:ind w:firstLine="708"/>
-        <w:jc w:val="both"/>
-        <w:rPr>
-          <w:sz w:val="24"/>
-          <w:szCs w:val="24"/>
-        </w:rPr>
-      </w:pPr>
-      <w:r>
-        <w:rPr>
-          <w:sz w:val="24"/>
-          <w:szCs w:val="24"/>
-        </w:rPr>
-        <w:t>Dentre as principais diferenças observadas entre as aplicações do</w:t>
-      </w:r>
-      <w:r>
-        <w:rPr>
-          <w:sz w:val="24"/>
-          <w:szCs w:val="24"/>
-        </w:rPr>
-        <w:t xml:space="preserve"> </w:t>
-      </w:r>
-      <w:r>
-        <w:rPr>
-          <w:sz w:val="24"/>
-          <w:szCs w:val="24"/>
-        </w:rPr>
-        <w:t>k-</w:t>
-      </w:r>
-      <w:proofErr w:type="spellStart"/>
-      <w:r>
-        <w:rPr>
-          <w:sz w:val="24"/>
-          <w:szCs w:val="24"/>
-        </w:rPr>
-        <w:t>means</w:t>
-      </w:r>
-      <w:proofErr w:type="spellEnd"/>
-      <w:r>
-        <w:rPr>
-          <w:sz w:val="24"/>
-          <w:szCs w:val="24"/>
-        </w:rPr>
-        <w:t xml:space="preserve">, podemos observar a simplicidade do código gerado pelo </w:t>
-      </w:r>
-      <w:proofErr w:type="spellStart"/>
-      <w:r>
-        <w:rPr>
-          <w:sz w:val="24"/>
-          <w:szCs w:val="24"/>
-        </w:rPr>
-        <w:t>chatGPT</w:t>
-      </w:r>
-      <w:proofErr w:type="spellEnd"/>
-      <w:r>
-        <w:rPr>
-          <w:sz w:val="24"/>
-          <w:szCs w:val="24"/>
-        </w:rPr>
-        <w:t>, o que provavelmente</w:t>
+      <w:r>
+        <w:rPr>
+          <w:sz w:val="24"/>
+          <w:szCs w:val="24"/>
+        </w:rPr>
+        <w:t>k-means, podemos observar a simplicidade do código gerado pelo chatGPT, o que provavelmente</w:t>
       </w:r>
       <w:r>
         <w:rPr>
@@ -538,41 +293,7 @@
           <w:sz w:val="24"/>
           <w:szCs w:val="24"/>
         </w:rPr>
-        <w:t>O código gerado pelo ChatGPT utiliza-se da função ‘</w:t>
-      </w:r>
-      <w:proofErr w:type="spellStart"/>
-      <w:r>
-        <w:rPr>
-          <w:sz w:val="24"/>
-          <w:szCs w:val="24"/>
-        </w:rPr>
-        <w:t>KMeans</w:t>
-      </w:r>
-      <w:proofErr w:type="spellEnd"/>
-      <w:r>
-        <w:rPr>
-          <w:sz w:val="24"/>
-          <w:szCs w:val="24"/>
-        </w:rPr>
-        <w:t xml:space="preserve">’ da biblioteca </w:t>
-      </w:r>
-      <w:proofErr w:type="spellStart"/>
-      <w:proofErr w:type="gramStart"/>
-      <w:r>
-        <w:rPr>
-          <w:sz w:val="24"/>
-          <w:szCs w:val="24"/>
-        </w:rPr>
-        <w:t>sklearn.cluster</w:t>
-      </w:r>
-      <w:proofErr w:type="spellEnd"/>
-      <w:proofErr w:type="gramEnd"/>
-      <w:r>
-        <w:rPr>
-          <w:sz w:val="24"/>
-          <w:szCs w:val="24"/>
-        </w:rPr>
-        <w:t>, com isso há uma aplicação mais limpa e direta porém encapsulada e pouco detalhada</w:t>
+        <w:t>O código gerado pelo ChatGPT utiliza-se da função ‘KMeans’ da biblioteca sklearn.cluster, com isso há uma aplicação mais limpa e direta porém encapsulada e pouco detalhada</w:t>
       </w:r>
     </w:p>
     <w:p>
@@ -635,23 +356,7 @@
           <w:sz w:val="24"/>
           <w:szCs w:val="24"/>
         </w:rPr>
-        <w:t xml:space="preserve">o </w:t>
-      </w:r>
-      <w:proofErr w:type="spellStart"/>
-      <w:r>
-        <w:rPr>
-          <w:sz w:val="24"/>
-          <w:szCs w:val="24"/>
-        </w:rPr>
-        <w:t>algorítmo</w:t>
-      </w:r>
-      <w:proofErr w:type="spellEnd"/>
-      <w:r>
-        <w:rPr>
-          <w:sz w:val="24"/>
-          <w:szCs w:val="24"/>
-        </w:rPr>
-        <w:t xml:space="preserve"> do </w:t>
+        <w:t xml:space="preserve">o algorítmo do </w:t>
       </w:r>
       <w:r>
         <w:rPr>
@@ -714,39 +419,7 @@
           <w:sz w:val="24"/>
           <w:szCs w:val="24"/>
         </w:rPr>
-        <w:t>O único parâmetro do k-</w:t>
-      </w:r>
-      <w:proofErr w:type="spellStart"/>
-      <w:r>
-        <w:rPr>
-          <w:sz w:val="24"/>
-          <w:szCs w:val="24"/>
-        </w:rPr>
-        <w:t>means</w:t>
-      </w:r>
-      <w:proofErr w:type="spellEnd"/>
-      <w:r>
-        <w:rPr>
-          <w:sz w:val="24"/>
-          <w:szCs w:val="24"/>
-        </w:rPr>
-        <w:t xml:space="preserve"> definido pelo algoritmo do </w:t>
-      </w:r>
-      <w:proofErr w:type="spellStart"/>
-      <w:r>
-        <w:rPr>
-          <w:sz w:val="24"/>
-          <w:szCs w:val="24"/>
-        </w:rPr>
-        <w:t>chatGPT</w:t>
-      </w:r>
-      <w:proofErr w:type="spellEnd"/>
-      <w:r>
-        <w:rPr>
-          <w:sz w:val="24"/>
-          <w:szCs w:val="24"/>
-        </w:rPr>
-        <w:t xml:space="preserve"> foi a quantidade</w:t>
+        <w:t>O único parâmetro do k-means definido pelo algoritmo do chatGPT foi a quantidade</w:t>
       </w:r>
       <w:r>
         <w:rPr>
@@ -768,6 +441,27 @@
           <w:szCs w:val="24"/>
         </w:rPr>
         <w:t>, enquanto que na implementação pessoal, também foi definido o número máximo de iterações</w:t>
+      </w:r>
+    </w:p>
+    <w:p>
+      <w:pPr>
+        <w:pStyle w:val="SemEspaamento"/>
+        <w:numPr>
+          <w:ilvl w:val="0"/>
+          <w:numId w:val="1"/>
+        </w:numPr>
+        <w:jc w:val="both"/>
+        <w:rPr>
+          <w:sz w:val="24"/>
+          <w:szCs w:val="24"/>
+        </w:rPr>
+      </w:pPr>
+      <w:r>
+        <w:rPr>
+          <w:sz w:val="24"/>
+          <w:szCs w:val="24"/>
+        </w:rPr>
+        <w:t>O algoritmo do ChatGPT não retorna um arquivo .csv com o resultado do agrupamento, ele apenas realiza a plotagem dos dados agrupados</w:t>
       </w:r>
     </w:p>
     <w:p>

</xml_diff>

<commit_message>
K-means sem o uso do PCA
</commit_message>
<xml_diff>
--- a/Pratica 1/Diferenças.docx
+++ b/Pratica 1/Diferenças.docx
@@ -24,13 +24,10 @@
           <w:sz w:val="24"/>
           <w:szCs w:val="24"/>
         </w:rPr>
-        <w:t xml:space="preserve">e. Peça ao ChatGPT para gerar o código do K-Means para você. </w:t>
-      </w:r>
-    </w:p>
-    <w:p>
-      <w:pPr>
-        <w:pStyle w:val="SemEspaamento"/>
-        <w:jc w:val="both"/>
+        <w:t>e. Peça ao ChatGPT para gerar o código do K-</w:t>
+      </w:r>
+      <w:proofErr w:type="spellStart"/>
+      <w:r>
         <w:rPr>
           <w:b/>
           <w:bCs/>
@@ -39,7 +36,9 @@
           <w:sz w:val="24"/>
           <w:szCs w:val="24"/>
         </w:rPr>
-      </w:pPr>
+        <w:t>Means</w:t>
+      </w:r>
+      <w:proofErr w:type="spellEnd"/>
       <w:r>
         <w:rPr>
           <w:b/>
@@ -49,7 +48,7 @@
           <w:sz w:val="24"/>
           <w:szCs w:val="24"/>
         </w:rPr>
-        <w:t xml:space="preserve">   Contraste o seu código com o dele e realce as diferenças. </w:t>
+        <w:t xml:space="preserve"> para você. </w:t>
       </w:r>
     </w:p>
     <w:p>
@@ -74,7 +73,7 @@
           <w:sz w:val="24"/>
           <w:szCs w:val="24"/>
         </w:rPr>
-        <w:t xml:space="preserve">   Escreva em um arquivo, a ser enviado também na </w:t>
+        <w:t xml:space="preserve">   Contraste o seu código com o dele e realce as diferenças. </w:t>
       </w:r>
     </w:p>
     <w:p>
@@ -99,6 +98,31 @@
           <w:sz w:val="24"/>
           <w:szCs w:val="24"/>
         </w:rPr>
+        <w:t xml:space="preserve">   Escreva em um arquivo, a ser enviado também na </w:t>
+      </w:r>
+    </w:p>
+    <w:p>
+      <w:pPr>
+        <w:pStyle w:val="SemEspaamento"/>
+        <w:jc w:val="both"/>
+        <w:rPr>
+          <w:b/>
+          <w:bCs/>
+          <w:i/>
+          <w:iCs/>
+          <w:sz w:val="24"/>
+          <w:szCs w:val="24"/>
+        </w:rPr>
+      </w:pPr>
+      <w:r>
+        <w:rPr>
+          <w:b/>
+          <w:bCs/>
+          <w:i/>
+          <w:iCs/>
+          <w:sz w:val="24"/>
+          <w:szCs w:val="24"/>
+        </w:rPr>
         <w:t xml:space="preserve">   entrega da tarefa, essas diferenças. </w:t>
       </w:r>
     </w:p>
@@ -126,72 +150,261 @@
           <w:sz w:val="24"/>
           <w:szCs w:val="24"/>
         </w:rPr>
-        <w:t xml:space="preserve">O input para o chatGPT foi o seguinte: "Preciso que seja gerado um código em python </w:t>
-      </w:r>
-    </w:p>
-    <w:p>
-      <w:pPr>
-        <w:pStyle w:val="SemEspaamento"/>
-        <w:jc w:val="both"/>
-        <w:rPr>
-          <w:sz w:val="24"/>
-          <w:szCs w:val="24"/>
-        </w:rPr>
-      </w:pPr>
-      <w:r>
-        <w:rPr>
-          <w:sz w:val="24"/>
-          <w:szCs w:val="24"/>
-        </w:rPr>
-        <w:t xml:space="preserve">para aplicar o algorítmo k-means. É necessário que o código gerado leia um arquivo </w:t>
-      </w:r>
-    </w:p>
-    <w:p>
-      <w:pPr>
-        <w:pStyle w:val="SemEspaamento"/>
-        <w:jc w:val="both"/>
-        <w:rPr>
-          <w:sz w:val="24"/>
-          <w:szCs w:val="24"/>
-        </w:rPr>
-      </w:pPr>
-      <w:r>
-        <w:rPr>
-          <w:sz w:val="24"/>
-          <w:szCs w:val="24"/>
-        </w:rPr>
-        <w:t>csv como dataset de entrada."</w:t>
-      </w:r>
-    </w:p>
-    <w:p>
-      <w:pPr>
-        <w:pStyle w:val="SemEspaamento"/>
-        <w:jc w:val="both"/>
-        <w:rPr>
-          <w:sz w:val="24"/>
-          <w:szCs w:val="24"/>
-        </w:rPr>
-      </w:pPr>
-    </w:p>
-    <w:p>
-      <w:pPr>
-        <w:pStyle w:val="SemEspaamento"/>
-        <w:jc w:val="both"/>
-        <w:rPr>
-          <w:i/>
-          <w:iCs/>
-          <w:sz w:val="24"/>
-          <w:szCs w:val="24"/>
-        </w:rPr>
-      </w:pPr>
-      <w:r>
-        <w:rPr>
-          <w:i/>
-          <w:iCs/>
-          <w:sz w:val="24"/>
-          <w:szCs w:val="24"/>
-        </w:rPr>
-        <w:t xml:space="preserve"> Obs: Inicialmente é importante ressaltar que foi necessário uma modificação no código gerado pelo chatGPT (a fim de retirar a coluna de classe do iris dataset). </w:t>
+        <w:t xml:space="preserve">O input para o </w:t>
+      </w:r>
+      <w:proofErr w:type="spellStart"/>
+      <w:r>
+        <w:rPr>
+          <w:sz w:val="24"/>
+          <w:szCs w:val="24"/>
+        </w:rPr>
+        <w:t>chatGPT</w:t>
+      </w:r>
+      <w:proofErr w:type="spellEnd"/>
+      <w:r>
+        <w:rPr>
+          <w:sz w:val="24"/>
+          <w:szCs w:val="24"/>
+        </w:rPr>
+        <w:t xml:space="preserve"> foi o seguinte: "Preciso que seja gerado um código em </w:t>
+      </w:r>
+      <w:proofErr w:type="spellStart"/>
+      <w:r>
+        <w:rPr>
+          <w:sz w:val="24"/>
+          <w:szCs w:val="24"/>
+        </w:rPr>
+        <w:t>python</w:t>
+      </w:r>
+      <w:proofErr w:type="spellEnd"/>
+      <w:r>
+        <w:rPr>
+          <w:sz w:val="24"/>
+          <w:szCs w:val="24"/>
+        </w:rPr>
+        <w:t xml:space="preserve"> </w:t>
+      </w:r>
+    </w:p>
+    <w:p>
+      <w:pPr>
+        <w:pStyle w:val="SemEspaamento"/>
+        <w:jc w:val="both"/>
+        <w:rPr>
+          <w:sz w:val="24"/>
+          <w:szCs w:val="24"/>
+        </w:rPr>
+      </w:pPr>
+      <w:r>
+        <w:rPr>
+          <w:sz w:val="24"/>
+          <w:szCs w:val="24"/>
+        </w:rPr>
+        <w:t xml:space="preserve">para aplicar o </w:t>
+      </w:r>
+      <w:proofErr w:type="spellStart"/>
+      <w:r>
+        <w:rPr>
+          <w:sz w:val="24"/>
+          <w:szCs w:val="24"/>
+        </w:rPr>
+        <w:t>algorítmo</w:t>
+      </w:r>
+      <w:proofErr w:type="spellEnd"/>
+      <w:r>
+        <w:rPr>
+          <w:sz w:val="24"/>
+          <w:szCs w:val="24"/>
+        </w:rPr>
+        <w:t xml:space="preserve"> k-</w:t>
+      </w:r>
+      <w:proofErr w:type="spellStart"/>
+      <w:r>
+        <w:rPr>
+          <w:sz w:val="24"/>
+          <w:szCs w:val="24"/>
+        </w:rPr>
+        <w:t>means</w:t>
+      </w:r>
+      <w:proofErr w:type="spellEnd"/>
+      <w:r>
+        <w:rPr>
+          <w:sz w:val="24"/>
+          <w:szCs w:val="24"/>
+        </w:rPr>
+        <w:t xml:space="preserve">. É necessário que o código gerado leia um arquivo </w:t>
+      </w:r>
+    </w:p>
+    <w:p>
+      <w:pPr>
+        <w:pStyle w:val="SemEspaamento"/>
+        <w:jc w:val="both"/>
+        <w:rPr>
+          <w:sz w:val="24"/>
+          <w:szCs w:val="24"/>
+        </w:rPr>
+      </w:pPr>
+      <w:proofErr w:type="spellStart"/>
+      <w:r>
+        <w:rPr>
+          <w:sz w:val="24"/>
+          <w:szCs w:val="24"/>
+        </w:rPr>
+        <w:t>csv</w:t>
+      </w:r>
+      <w:proofErr w:type="spellEnd"/>
+      <w:r>
+        <w:rPr>
+          <w:sz w:val="24"/>
+          <w:szCs w:val="24"/>
+        </w:rPr>
+        <w:t xml:space="preserve"> como </w:t>
+      </w:r>
+      <w:proofErr w:type="spellStart"/>
+      <w:r>
+        <w:rPr>
+          <w:sz w:val="24"/>
+          <w:szCs w:val="24"/>
+        </w:rPr>
+        <w:t>dataset</w:t>
+      </w:r>
+      <w:proofErr w:type="spellEnd"/>
+      <w:r>
+        <w:rPr>
+          <w:sz w:val="24"/>
+          <w:szCs w:val="24"/>
+        </w:rPr>
+        <w:t xml:space="preserve"> de entrada."</w:t>
+      </w:r>
+    </w:p>
+    <w:p>
+      <w:pPr>
+        <w:pStyle w:val="SemEspaamento"/>
+        <w:jc w:val="both"/>
+        <w:rPr>
+          <w:sz w:val="24"/>
+          <w:szCs w:val="24"/>
+        </w:rPr>
+      </w:pPr>
+    </w:p>
+    <w:p>
+      <w:pPr>
+        <w:pStyle w:val="SemEspaamento"/>
+        <w:jc w:val="both"/>
+        <w:rPr>
+          <w:i/>
+          <w:iCs/>
+          <w:sz w:val="24"/>
+          <w:szCs w:val="24"/>
+        </w:rPr>
+      </w:pPr>
+      <w:r>
+        <w:rPr>
+          <w:i/>
+          <w:iCs/>
+          <w:sz w:val="24"/>
+          <w:szCs w:val="24"/>
+        </w:rPr>
+        <w:t xml:space="preserve"> </w:t>
+      </w:r>
+      <w:proofErr w:type="spellStart"/>
+      <w:r>
+        <w:rPr>
+          <w:i/>
+          <w:iCs/>
+          <w:sz w:val="24"/>
+          <w:szCs w:val="24"/>
+        </w:rPr>
+        <w:t>Obs</w:t>
+      </w:r>
+      <w:proofErr w:type="spellEnd"/>
+      <w:r>
+        <w:rPr>
+          <w:i/>
+          <w:iCs/>
+          <w:sz w:val="24"/>
+          <w:szCs w:val="24"/>
+        </w:rPr>
+        <w:t xml:space="preserve">: Inicialmente é importante ressaltar que foi </w:t>
+      </w:r>
+      <w:proofErr w:type="gramStart"/>
+      <w:r>
+        <w:rPr>
+          <w:i/>
+          <w:iCs/>
+          <w:sz w:val="24"/>
+          <w:szCs w:val="24"/>
+        </w:rPr>
+        <w:t>necessário uma modificação</w:t>
+      </w:r>
+      <w:proofErr w:type="gramEnd"/>
+      <w:r>
+        <w:rPr>
+          <w:i/>
+          <w:iCs/>
+          <w:sz w:val="24"/>
+          <w:szCs w:val="24"/>
+        </w:rPr>
+        <w:t xml:space="preserve"> no código gerado pelo </w:t>
+      </w:r>
+      <w:proofErr w:type="spellStart"/>
+      <w:r>
+        <w:rPr>
+          <w:i/>
+          <w:iCs/>
+          <w:sz w:val="24"/>
+          <w:szCs w:val="24"/>
+        </w:rPr>
+        <w:t>chatGPT</w:t>
+      </w:r>
+      <w:proofErr w:type="spellEnd"/>
+      <w:r>
+        <w:rPr>
+          <w:i/>
+          <w:iCs/>
+          <w:sz w:val="24"/>
+          <w:szCs w:val="24"/>
+        </w:rPr>
+        <w:t xml:space="preserve"> (a fim de retirar a coluna de classe do </w:t>
+      </w:r>
+      <w:proofErr w:type="spellStart"/>
+      <w:r>
+        <w:rPr>
+          <w:i/>
+          <w:iCs/>
+          <w:sz w:val="24"/>
+          <w:szCs w:val="24"/>
+        </w:rPr>
+        <w:t>iris</w:t>
+      </w:r>
+      <w:proofErr w:type="spellEnd"/>
+      <w:r>
+        <w:rPr>
+          <w:i/>
+          <w:iCs/>
+          <w:sz w:val="24"/>
+          <w:szCs w:val="24"/>
+        </w:rPr>
+        <w:t xml:space="preserve"> </w:t>
+      </w:r>
+      <w:proofErr w:type="spellStart"/>
+      <w:r>
+        <w:rPr>
+          <w:i/>
+          <w:iCs/>
+          <w:sz w:val="24"/>
+          <w:szCs w:val="24"/>
+        </w:rPr>
+        <w:t>dataset</w:t>
+      </w:r>
+      <w:proofErr w:type="spellEnd"/>
+      <w:r>
+        <w:rPr>
+          <w:i/>
+          <w:iCs/>
+          <w:sz w:val="24"/>
+          <w:szCs w:val="24"/>
+        </w:rPr>
+        <w:t xml:space="preserve">). </w:t>
       </w:r>
     </w:p>
     <w:p>
@@ -233,7 +446,39 @@
           <w:sz w:val="24"/>
           <w:szCs w:val="24"/>
         </w:rPr>
-        <w:t>k-means, podemos observar a simplicidade do código gerado pelo chatGPT, o que provavelmente</w:t>
+        <w:t>k-</w:t>
+      </w:r>
+      <w:proofErr w:type="spellStart"/>
+      <w:r>
+        <w:rPr>
+          <w:sz w:val="24"/>
+          <w:szCs w:val="24"/>
+        </w:rPr>
+        <w:t>means</w:t>
+      </w:r>
+      <w:proofErr w:type="spellEnd"/>
+      <w:r>
+        <w:rPr>
+          <w:sz w:val="24"/>
+          <w:szCs w:val="24"/>
+        </w:rPr>
+        <w:t xml:space="preserve">, podemos observar a simplicidade do código gerado pelo </w:t>
+      </w:r>
+      <w:proofErr w:type="spellStart"/>
+      <w:r>
+        <w:rPr>
+          <w:sz w:val="24"/>
+          <w:szCs w:val="24"/>
+        </w:rPr>
+        <w:t>chatGPT</w:t>
+      </w:r>
+      <w:proofErr w:type="spellEnd"/>
+      <w:r>
+        <w:rPr>
+          <w:sz w:val="24"/>
+          <w:szCs w:val="24"/>
+        </w:rPr>
+        <w:t>, o que provavelmente</w:t>
       </w:r>
       <w:r>
         <w:rPr>
@@ -280,7 +525,7 @@
         <w:pStyle w:val="SemEspaamento"/>
         <w:numPr>
           <w:ilvl w:val="0"/>
-          <w:numId w:val="1"/>
+          <w:numId w:val="3"/>
         </w:numPr>
         <w:jc w:val="both"/>
         <w:rPr>
@@ -293,15 +538,87 @@
           <w:sz w:val="24"/>
           <w:szCs w:val="24"/>
         </w:rPr>
-        <w:t>O código gerado pelo ChatGPT utiliza-se da função ‘KMeans’ da biblioteca sklearn.cluster, com isso há uma aplicação mais limpa e direta porém encapsulada e pouco detalhada</w:t>
-      </w:r>
+        <w:t xml:space="preserve">O código gerado pelo ChatGPT utiliza-se da função </w:t>
+      </w:r>
+      <w:proofErr w:type="spellStart"/>
+      <w:r>
+        <w:rPr>
+          <w:i/>
+          <w:iCs/>
+          <w:sz w:val="24"/>
+          <w:szCs w:val="24"/>
+        </w:rPr>
+        <w:t>KMeans</w:t>
+      </w:r>
+      <w:proofErr w:type="spellEnd"/>
+      <w:r>
+        <w:rPr>
+          <w:sz w:val="24"/>
+          <w:szCs w:val="24"/>
+        </w:rPr>
+        <w:t xml:space="preserve"> da biblioteca </w:t>
+      </w:r>
+      <w:proofErr w:type="spellStart"/>
+      <w:proofErr w:type="gramStart"/>
+      <w:r>
+        <w:rPr>
+          <w:i/>
+          <w:iCs/>
+          <w:sz w:val="24"/>
+          <w:szCs w:val="24"/>
+        </w:rPr>
+        <w:t>sklearn.cluster</w:t>
+      </w:r>
+      <w:proofErr w:type="spellEnd"/>
+      <w:proofErr w:type="gramEnd"/>
+      <w:r>
+        <w:rPr>
+          <w:sz w:val="24"/>
+          <w:szCs w:val="24"/>
+        </w:rPr>
+        <w:t>, com isso há uma aplicação mais limpa e direta porém encapsulada e pouco detalhada</w:t>
+      </w:r>
+      <w:r>
+        <w:rPr>
+          <w:sz w:val="24"/>
+          <w:szCs w:val="24"/>
+        </w:rPr>
+        <w:t xml:space="preserve">. No código construído para a prática, a classe </w:t>
+      </w:r>
+      <w:proofErr w:type="spellStart"/>
+      <w:r>
+        <w:rPr>
+          <w:sz w:val="24"/>
+          <w:szCs w:val="24"/>
+        </w:rPr>
+        <w:t>kMeans</w:t>
+      </w:r>
+      <w:proofErr w:type="spellEnd"/>
+      <w:r>
+        <w:rPr>
+          <w:sz w:val="24"/>
+          <w:szCs w:val="24"/>
+        </w:rPr>
+        <w:t xml:space="preserve"> é implementada do zero, sem utilizar bibliotecas prontas do Python</w:t>
+      </w:r>
+    </w:p>
+    <w:p>
+      <w:pPr>
+        <w:pStyle w:val="SemEspaamento"/>
+        <w:ind w:left="720"/>
+        <w:jc w:val="both"/>
+        <w:rPr>
+          <w:sz w:val="24"/>
+          <w:szCs w:val="24"/>
+        </w:rPr>
+      </w:pPr>
     </w:p>
     <w:p>
       <w:pPr>
         <w:pStyle w:val="SemEspaamento"/>
         <w:numPr>
           <w:ilvl w:val="0"/>
-          <w:numId w:val="1"/>
+          <w:numId w:val="3"/>
         </w:numPr>
         <w:jc w:val="both"/>
         <w:rPr>
@@ -356,14 +673,42 @@
           <w:sz w:val="24"/>
           <w:szCs w:val="24"/>
         </w:rPr>
-        <w:t xml:space="preserve">o algorítmo do </w:t>
-      </w:r>
-      <w:r>
-        <w:rPr>
-          <w:sz w:val="24"/>
-          <w:szCs w:val="24"/>
-        </w:rPr>
-        <w:t>ChatGPT.</w:t>
+        <w:t xml:space="preserve">o </w:t>
+      </w:r>
+      <w:r>
+        <w:rPr>
+          <w:sz w:val="24"/>
+          <w:szCs w:val="24"/>
+        </w:rPr>
+        <w:t>algoritmo</w:t>
+      </w:r>
+      <w:r>
+        <w:rPr>
+          <w:sz w:val="24"/>
+          <w:szCs w:val="24"/>
+        </w:rPr>
+        <w:t xml:space="preserve"> do </w:t>
+      </w:r>
+      <w:r>
+        <w:rPr>
+          <w:sz w:val="24"/>
+          <w:szCs w:val="24"/>
+        </w:rPr>
+        <w:t>ChatGPT</w:t>
+      </w:r>
+      <w:r>
+        <w:rPr>
+          <w:sz w:val="24"/>
+          <w:szCs w:val="24"/>
+        </w:rPr>
+        <w:t xml:space="preserve"> no momento da plotagem</w:t>
+      </w:r>
+      <w:r>
+        <w:rPr>
+          <w:sz w:val="24"/>
+          <w:szCs w:val="24"/>
+        </w:rPr>
+        <w:t>.</w:t>
       </w:r>
       <w:r>
         <w:rPr>
@@ -400,13 +745,23 @@
         </w:rPr>
         <w:t xml:space="preserve"> uma parcela dos atributos para realizar o agrupamento </w:t>
       </w:r>
+    </w:p>
+    <w:p>
+      <w:pPr>
+        <w:pStyle w:val="SemEspaamento"/>
+        <w:jc w:val="both"/>
+        <w:rPr>
+          <w:sz w:val="24"/>
+          <w:szCs w:val="24"/>
+        </w:rPr>
+      </w:pPr>
     </w:p>
     <w:p>
       <w:pPr>
         <w:pStyle w:val="SemEspaamento"/>
         <w:numPr>
           <w:ilvl w:val="0"/>
-          <w:numId w:val="1"/>
+          <w:numId w:val="3"/>
         </w:numPr>
         <w:jc w:val="both"/>
         <w:rPr>
@@ -419,7 +774,39 @@
           <w:sz w:val="24"/>
           <w:szCs w:val="24"/>
         </w:rPr>
-        <w:t>O único parâmetro do k-means definido pelo algoritmo do chatGPT foi a quantidade</w:t>
+        <w:t>O único parâmetro do k-</w:t>
+      </w:r>
+      <w:proofErr w:type="spellStart"/>
+      <w:r>
+        <w:rPr>
+          <w:sz w:val="24"/>
+          <w:szCs w:val="24"/>
+        </w:rPr>
+        <w:t>means</w:t>
+      </w:r>
+      <w:proofErr w:type="spellEnd"/>
+      <w:r>
+        <w:rPr>
+          <w:sz w:val="24"/>
+          <w:szCs w:val="24"/>
+        </w:rPr>
+        <w:t xml:space="preserve"> definido pelo algoritmo do </w:t>
+      </w:r>
+      <w:proofErr w:type="spellStart"/>
+      <w:r>
+        <w:rPr>
+          <w:sz w:val="24"/>
+          <w:szCs w:val="24"/>
+        </w:rPr>
+        <w:t>chatGPT</w:t>
+      </w:r>
+      <w:proofErr w:type="spellEnd"/>
+      <w:r>
+        <w:rPr>
+          <w:sz w:val="24"/>
+          <w:szCs w:val="24"/>
+        </w:rPr>
+        <w:t xml:space="preserve"> foi a quantidade</w:t>
       </w:r>
       <w:r>
         <w:rPr>
@@ -442,13 +829,30 @@
         </w:rPr>
         <w:t>, enquanto que na implementação pessoal, também foi definido o número máximo de iterações</w:t>
       </w:r>
+      <w:r>
+        <w:rPr>
+          <w:sz w:val="24"/>
+          <w:szCs w:val="24"/>
+        </w:rPr>
+        <w:t>. Vale ressaltar que é possível inserir novos parâmetros na função utilizada pelo chat GPT, contudo não foi definido por padrão</w:t>
+      </w:r>
+    </w:p>
+    <w:p>
+      <w:pPr>
+        <w:pStyle w:val="SemEspaamento"/>
+        <w:jc w:val="both"/>
+        <w:rPr>
+          <w:sz w:val="24"/>
+          <w:szCs w:val="24"/>
+        </w:rPr>
+      </w:pPr>
     </w:p>
     <w:p>
       <w:pPr>
         <w:pStyle w:val="SemEspaamento"/>
         <w:numPr>
           <w:ilvl w:val="0"/>
-          <w:numId w:val="1"/>
+          <w:numId w:val="3"/>
         </w:numPr>
         <w:jc w:val="both"/>
         <w:rPr>
@@ -461,7 +865,30 @@
           <w:sz w:val="24"/>
           <w:szCs w:val="24"/>
         </w:rPr>
-        <w:t>O algoritmo do ChatGPT não retorna um arquivo .csv com o resultado do agrupamento, ele apenas realiza a plotagem dos dados agrupados</w:t>
+        <w:t>O algoritmo do ChatGPT não retorna um arquivo .</w:t>
+      </w:r>
+      <w:proofErr w:type="spellStart"/>
+      <w:r>
+        <w:rPr>
+          <w:sz w:val="24"/>
+          <w:szCs w:val="24"/>
+        </w:rPr>
+        <w:t>csv</w:t>
+      </w:r>
+      <w:proofErr w:type="spellEnd"/>
+      <w:r>
+        <w:rPr>
+          <w:sz w:val="24"/>
+          <w:szCs w:val="24"/>
+        </w:rPr>
+        <w:t xml:space="preserve"> com o resultado do agrupamento, </w:t>
+      </w:r>
+      <w:r>
+        <w:rPr>
+          <w:sz w:val="24"/>
+          <w:szCs w:val="24"/>
+        </w:rPr>
+        <w:t>o agrupamento é exibido instantaneamente por meio de uma plotagem bidimensional dos dados.</w:t>
       </w:r>
     </w:p>
     <w:p>
@@ -730,11 +1157,127 @@
       </w:rPr>
     </w:lvl>
   </w:abstractNum>
+  <w:abstractNum w:abstractNumId="2" w15:restartNumberingAfterBreak="0">
+    <w:nsid w:val="65D144CF"/>
+    <w:multiLevelType w:val="hybridMultilevel"/>
+    <w:tmpl w:val="0748D9C8"/>
+    <w:lvl w:ilvl="0" w:tplc="0416000F">
+      <w:start w:val="1"/>
+      <w:numFmt w:val="decimal"/>
+      <w:lvlText w:val="%1."/>
+      <w:lvlJc w:val="left"/>
+      <w:pPr>
+        <w:ind w:left="720" w:hanging="360"/>
+      </w:pPr>
+      <w:rPr>
+        <w:rFonts w:hint="default"/>
+      </w:rPr>
+    </w:lvl>
+    <w:lvl w:ilvl="1" w:tplc="FFFFFFFF" w:tentative="1">
+      <w:start w:val="1"/>
+      <w:numFmt w:val="bullet"/>
+      <w:lvlText w:val="o"/>
+      <w:lvlJc w:val="left"/>
+      <w:pPr>
+        <w:ind w:left="1440" w:hanging="360"/>
+      </w:pPr>
+      <w:rPr>
+        <w:rFonts w:ascii="Courier New" w:hAnsi="Courier New" w:cs="Courier New" w:hint="default"/>
+      </w:rPr>
+    </w:lvl>
+    <w:lvl w:ilvl="2" w:tplc="FFFFFFFF" w:tentative="1">
+      <w:start w:val="1"/>
+      <w:numFmt w:val="bullet"/>
+      <w:lvlText w:val=""/>
+      <w:lvlJc w:val="left"/>
+      <w:pPr>
+        <w:ind w:left="2160" w:hanging="360"/>
+      </w:pPr>
+      <w:rPr>
+        <w:rFonts w:ascii="Wingdings" w:hAnsi="Wingdings" w:hint="default"/>
+      </w:rPr>
+    </w:lvl>
+    <w:lvl w:ilvl="3" w:tplc="FFFFFFFF" w:tentative="1">
+      <w:start w:val="1"/>
+      <w:numFmt w:val="bullet"/>
+      <w:lvlText w:val=""/>
+      <w:lvlJc w:val="left"/>
+      <w:pPr>
+        <w:ind w:left="2880" w:hanging="360"/>
+      </w:pPr>
+      <w:rPr>
+        <w:rFonts w:ascii="Symbol" w:hAnsi="Symbol" w:hint="default"/>
+      </w:rPr>
+    </w:lvl>
+    <w:lvl w:ilvl="4" w:tplc="FFFFFFFF" w:tentative="1">
+      <w:start w:val="1"/>
+      <w:numFmt w:val="bullet"/>
+      <w:lvlText w:val="o"/>
+      <w:lvlJc w:val="left"/>
+      <w:pPr>
+        <w:ind w:left="3600" w:hanging="360"/>
+      </w:pPr>
+      <w:rPr>
+        <w:rFonts w:ascii="Courier New" w:hAnsi="Courier New" w:cs="Courier New" w:hint="default"/>
+      </w:rPr>
+    </w:lvl>
+    <w:lvl w:ilvl="5" w:tplc="FFFFFFFF" w:tentative="1">
+      <w:start w:val="1"/>
+      <w:numFmt w:val="bullet"/>
+      <w:lvlText w:val=""/>
+      <w:lvlJc w:val="left"/>
+      <w:pPr>
+        <w:ind w:left="4320" w:hanging="360"/>
+      </w:pPr>
+      <w:rPr>
+        <w:rFonts w:ascii="Wingdings" w:hAnsi="Wingdings" w:hint="default"/>
+      </w:rPr>
+    </w:lvl>
+    <w:lvl w:ilvl="6" w:tplc="FFFFFFFF" w:tentative="1">
+      <w:start w:val="1"/>
+      <w:numFmt w:val="bullet"/>
+      <w:lvlText w:val=""/>
+      <w:lvlJc w:val="left"/>
+      <w:pPr>
+        <w:ind w:left="5040" w:hanging="360"/>
+      </w:pPr>
+      <w:rPr>
+        <w:rFonts w:ascii="Symbol" w:hAnsi="Symbol" w:hint="default"/>
+      </w:rPr>
+    </w:lvl>
+    <w:lvl w:ilvl="7" w:tplc="FFFFFFFF" w:tentative="1">
+      <w:start w:val="1"/>
+      <w:numFmt w:val="bullet"/>
+      <w:lvlText w:val="o"/>
+      <w:lvlJc w:val="left"/>
+      <w:pPr>
+        <w:ind w:left="5760" w:hanging="360"/>
+      </w:pPr>
+      <w:rPr>
+        <w:rFonts w:ascii="Courier New" w:hAnsi="Courier New" w:cs="Courier New" w:hint="default"/>
+      </w:rPr>
+    </w:lvl>
+    <w:lvl w:ilvl="8" w:tplc="FFFFFFFF" w:tentative="1">
+      <w:start w:val="1"/>
+      <w:numFmt w:val="bullet"/>
+      <w:lvlText w:val=""/>
+      <w:lvlJc w:val="left"/>
+      <w:pPr>
+        <w:ind w:left="6480" w:hanging="360"/>
+      </w:pPr>
+      <w:rPr>
+        <w:rFonts w:ascii="Wingdings" w:hAnsi="Wingdings" w:hint="default"/>
+      </w:rPr>
+    </w:lvl>
+  </w:abstractNum>
   <w:num w:numId="1" w16cid:durableId="1152254829">
     <w:abstractNumId w:val="0"/>
   </w:num>
   <w:num w:numId="2" w16cid:durableId="1517041184">
     <w:abstractNumId w:val="1"/>
+  </w:num>
+  <w:num w:numId="3" w16cid:durableId="125700669">
+    <w:abstractNumId w:val="2"/>
   </w:num>
 </w:numbering>
 </file>
@@ -1176,6 +1719,17 @@
       <w:spacing w:after="0" w:line="240" w:lineRule="auto"/>
     </w:pPr>
   </w:style>
+  <w:style w:type="paragraph" w:styleId="PargrafodaLista">
+    <w:name w:val="List Paragraph"/>
+    <w:basedOn w:val="Normal"/>
+    <w:uiPriority w:val="34"/>
+    <w:qFormat/>
+    <w:rsid w:val="00113DAB"/>
+    <w:pPr>
+      <w:ind w:left="720"/>
+      <w:contextualSpacing/>
+    </w:pPr>
+  </w:style>
 </w:styles>
 </file>
 

</xml_diff>

<commit_message>
Pratica 1 update 15/05
</commit_message>
<xml_diff>
--- a/Pratica 1/Diferenças.docx
+++ b/Pratica 1/Diferenças.docx
@@ -24,10 +24,13 @@
           <w:sz w:val="24"/>
           <w:szCs w:val="24"/>
         </w:rPr>
-        <w:t>e. Peça ao ChatGPT para gerar o código do K-</w:t>
-      </w:r>
-      <w:proofErr w:type="spellStart"/>
-      <w:r>
+        <w:t xml:space="preserve">e. Peça ao ChatGPT para gerar o código do K-Means para você. </w:t>
+      </w:r>
+    </w:p>
+    <w:p>
+      <w:pPr>
+        <w:pStyle w:val="SemEspaamento"/>
+        <w:jc w:val="both"/>
         <w:rPr>
           <w:b/>
           <w:bCs/>
@@ -36,9 +39,7 @@
           <w:sz w:val="24"/>
           <w:szCs w:val="24"/>
         </w:rPr>
-        <w:t>Means</w:t>
-      </w:r>
-      <w:proofErr w:type="spellEnd"/>
+      </w:pPr>
       <w:r>
         <w:rPr>
           <w:b/>
@@ -48,7 +49,7 @@
           <w:sz w:val="24"/>
           <w:szCs w:val="24"/>
         </w:rPr>
-        <w:t xml:space="preserve"> para você. </w:t>
+        <w:t xml:space="preserve">   Contraste o seu código com o dele e realce as diferenças. </w:t>
       </w:r>
     </w:p>
     <w:p>
@@ -73,7 +74,7 @@
           <w:sz w:val="24"/>
           <w:szCs w:val="24"/>
         </w:rPr>
-        <w:t xml:space="preserve">   Contraste o seu código com o dele e realce as diferenças. </w:t>
+        <w:t xml:space="preserve">   Escreva em um arquivo, a ser enviado também na </w:t>
       </w:r>
     </w:p>
     <w:p>
@@ -98,31 +99,6 @@
           <w:sz w:val="24"/>
           <w:szCs w:val="24"/>
         </w:rPr>
-        <w:t xml:space="preserve">   Escreva em um arquivo, a ser enviado também na </w:t>
-      </w:r>
-    </w:p>
-    <w:p>
-      <w:pPr>
-        <w:pStyle w:val="SemEspaamento"/>
-        <w:jc w:val="both"/>
-        <w:rPr>
-          <w:b/>
-          <w:bCs/>
-          <w:i/>
-          <w:iCs/>
-          <w:sz w:val="24"/>
-          <w:szCs w:val="24"/>
-        </w:rPr>
-      </w:pPr>
-      <w:r>
-        <w:rPr>
-          <w:b/>
-          <w:bCs/>
-          <w:i/>
-          <w:iCs/>
-          <w:sz w:val="24"/>
-          <w:szCs w:val="24"/>
-        </w:rPr>
         <w:t xml:space="preserve">   entrega da tarefa, essas diferenças. </w:t>
       </w:r>
     </w:p>
@@ -152,15 +128,15 @@
         </w:rPr>
         <w:t xml:space="preserve">O input para o </w:t>
       </w:r>
-      <w:proofErr w:type="spellStart"/>
-      <w:r>
-        <w:rPr>
-          <w:sz w:val="24"/>
-          <w:szCs w:val="24"/>
-        </w:rPr>
-        <w:t>chatGPT</w:t>
-      </w:r>
-      <w:proofErr w:type="spellEnd"/>
+      <w:r>
+        <w:rPr>
+          <w:i/>
+          <w:iCs/>
+          <w:sz w:val="24"/>
+          <w:szCs w:val="24"/>
+        </w:rPr>
+        <w:t>ChatGPT</w:t>
+      </w:r>
       <w:r>
         <w:rPr>
           <w:sz w:val="24"/>
@@ -168,15 +144,15 @@
         </w:rPr>
         <w:t xml:space="preserve"> foi o seguinte: "Preciso que seja gerado um código em </w:t>
       </w:r>
-      <w:proofErr w:type="spellStart"/>
-      <w:r>
-        <w:rPr>
+      <w:r>
+        <w:rPr>
+          <w:i/>
+          <w:iCs/>
           <w:sz w:val="24"/>
           <w:szCs w:val="24"/>
         </w:rPr>
         <w:t>python</w:t>
       </w:r>
-      <w:proofErr w:type="spellEnd"/>
       <w:r>
         <w:rPr>
           <w:sz w:val="24"/>
@@ -201,73 +177,53 @@
         </w:rPr>
         <w:t xml:space="preserve">para aplicar o </w:t>
       </w:r>
-      <w:proofErr w:type="spellStart"/>
-      <w:r>
-        <w:rPr>
-          <w:sz w:val="24"/>
-          <w:szCs w:val="24"/>
-        </w:rPr>
-        <w:t>algorítmo</w:t>
-      </w:r>
-      <w:proofErr w:type="spellEnd"/>
-      <w:r>
-        <w:rPr>
-          <w:sz w:val="24"/>
-          <w:szCs w:val="24"/>
-        </w:rPr>
-        <w:t xml:space="preserve"> k-</w:t>
-      </w:r>
-      <w:proofErr w:type="spellStart"/>
-      <w:r>
-        <w:rPr>
-          <w:sz w:val="24"/>
-          <w:szCs w:val="24"/>
-        </w:rPr>
-        <w:t>means</w:t>
-      </w:r>
-      <w:proofErr w:type="spellEnd"/>
-      <w:r>
-        <w:rPr>
-          <w:sz w:val="24"/>
-          <w:szCs w:val="24"/>
-        </w:rPr>
-        <w:t xml:space="preserve">. É necessário que o código gerado leia um arquivo </w:t>
-      </w:r>
-    </w:p>
-    <w:p>
-      <w:pPr>
-        <w:pStyle w:val="SemEspaamento"/>
-        <w:jc w:val="both"/>
-        <w:rPr>
-          <w:sz w:val="24"/>
-          <w:szCs w:val="24"/>
-        </w:rPr>
-      </w:pPr>
-      <w:proofErr w:type="spellStart"/>
-      <w:r>
-        <w:rPr>
-          <w:sz w:val="24"/>
-          <w:szCs w:val="24"/>
-        </w:rPr>
-        <w:t>csv</w:t>
-      </w:r>
-      <w:proofErr w:type="spellEnd"/>
-      <w:r>
-        <w:rPr>
-          <w:sz w:val="24"/>
-          <w:szCs w:val="24"/>
-        </w:rPr>
-        <w:t xml:space="preserve"> como </w:t>
-      </w:r>
-      <w:proofErr w:type="spellStart"/>
-      <w:r>
-        <w:rPr>
+      <w:r>
+        <w:rPr>
+          <w:sz w:val="24"/>
+          <w:szCs w:val="24"/>
+        </w:rPr>
+        <w:t>algoritmo</w:t>
+      </w:r>
+      <w:r>
+        <w:rPr>
+          <w:sz w:val="24"/>
+          <w:szCs w:val="24"/>
+        </w:rPr>
+        <w:t xml:space="preserve"> k-means. É necessário que o código gerado leia um arquivo </w:t>
+      </w:r>
+    </w:p>
+    <w:p>
+      <w:pPr>
+        <w:pStyle w:val="SemEspaamento"/>
+        <w:jc w:val="both"/>
+        <w:rPr>
+          <w:sz w:val="24"/>
+          <w:szCs w:val="24"/>
+        </w:rPr>
+      </w:pPr>
+      <w:r>
+        <w:rPr>
+          <w:sz w:val="24"/>
+          <w:szCs w:val="24"/>
+        </w:rPr>
+        <w:t>.</w:t>
+      </w:r>
+      <w:r>
+        <w:rPr>
+          <w:sz w:val="24"/>
+          <w:szCs w:val="24"/>
+        </w:rPr>
+        <w:t xml:space="preserve">csv como </w:t>
+      </w:r>
+      <w:r>
+        <w:rPr>
+          <w:i/>
+          <w:iCs/>
           <w:sz w:val="24"/>
           <w:szCs w:val="24"/>
         </w:rPr>
         <w:t>dataset</w:t>
       </w:r>
-      <w:proofErr w:type="spellEnd"/>
       <w:r>
         <w:rPr>
           <w:sz w:val="24"/>
@@ -304,159 +260,124 @@
           <w:sz w:val="24"/>
           <w:szCs w:val="24"/>
         </w:rPr>
+        <w:t xml:space="preserve"> Obs: Inicialmente é importante ressaltar que foi </w:t>
+      </w:r>
+      <w:r>
+        <w:rPr>
+          <w:i/>
+          <w:iCs/>
+          <w:sz w:val="24"/>
+          <w:szCs w:val="24"/>
+        </w:rPr>
+        <w:t>necessária uma modificação</w:t>
+      </w:r>
+      <w:r>
+        <w:rPr>
+          <w:i/>
+          <w:iCs/>
+          <w:sz w:val="24"/>
+          <w:szCs w:val="24"/>
+        </w:rPr>
+        <w:t xml:space="preserve"> no código gerado pelo </w:t>
+      </w:r>
+      <w:r>
+        <w:rPr>
+          <w:i/>
+          <w:iCs/>
+          <w:sz w:val="24"/>
+          <w:szCs w:val="24"/>
+        </w:rPr>
+        <w:t>ChatGPT</w:t>
+      </w:r>
+      <w:r>
+        <w:rPr>
+          <w:i/>
+          <w:iCs/>
+          <w:sz w:val="24"/>
+          <w:szCs w:val="24"/>
+        </w:rPr>
+        <w:t xml:space="preserve"> (a fim de retirar a coluna de classe do </w:t>
+      </w:r>
+      <w:r>
+        <w:rPr>
+          <w:i/>
+          <w:iCs/>
+          <w:sz w:val="24"/>
+          <w:szCs w:val="24"/>
+        </w:rPr>
+        <w:t>íris</w:t>
+      </w:r>
+      <w:r>
+        <w:rPr>
+          <w:i/>
+          <w:iCs/>
+          <w:sz w:val="24"/>
+          <w:szCs w:val="24"/>
+        </w:rPr>
+        <w:t xml:space="preserve"> dataset). </w:t>
+      </w:r>
+    </w:p>
+    <w:p>
+      <w:pPr>
+        <w:pStyle w:val="SemEspaamento"/>
+        <w:jc w:val="both"/>
+        <w:rPr>
+          <w:sz w:val="24"/>
+          <w:szCs w:val="24"/>
+        </w:rPr>
+      </w:pPr>
+    </w:p>
+    <w:p>
+      <w:pPr>
+        <w:pStyle w:val="SemEspaamento"/>
+        <w:ind w:firstLine="708"/>
+        <w:jc w:val="both"/>
+        <w:rPr>
+          <w:sz w:val="24"/>
+          <w:szCs w:val="24"/>
+        </w:rPr>
+      </w:pPr>
+      <w:r>
+        <w:rPr>
+          <w:sz w:val="24"/>
+          <w:szCs w:val="24"/>
+        </w:rPr>
+        <w:t>Dentre as principais diferenças observadas entre as aplicações do</w:t>
+      </w:r>
+      <w:r>
+        <w:rPr>
+          <w:sz w:val="24"/>
+          <w:szCs w:val="24"/>
+        </w:rPr>
         <w:t xml:space="preserve"> </w:t>
       </w:r>
-      <w:proofErr w:type="spellStart"/>
-      <w:r>
-        <w:rPr>
-          <w:i/>
-          <w:iCs/>
-          <w:sz w:val="24"/>
-          <w:szCs w:val="24"/>
-        </w:rPr>
-        <w:t>Obs</w:t>
-      </w:r>
-      <w:proofErr w:type="spellEnd"/>
-      <w:r>
-        <w:rPr>
-          <w:i/>
-          <w:iCs/>
-          <w:sz w:val="24"/>
-          <w:szCs w:val="24"/>
-        </w:rPr>
-        <w:t xml:space="preserve">: Inicialmente é importante ressaltar que foi </w:t>
-      </w:r>
-      <w:proofErr w:type="gramStart"/>
-      <w:r>
-        <w:rPr>
-          <w:i/>
-          <w:iCs/>
-          <w:sz w:val="24"/>
-          <w:szCs w:val="24"/>
-        </w:rPr>
-        <w:t>necessário uma modificação</w:t>
-      </w:r>
-      <w:proofErr w:type="gramEnd"/>
-      <w:r>
-        <w:rPr>
-          <w:i/>
-          <w:iCs/>
-          <w:sz w:val="24"/>
-          <w:szCs w:val="24"/>
-        </w:rPr>
-        <w:t xml:space="preserve"> no código gerado pelo </w:t>
-      </w:r>
-      <w:proofErr w:type="spellStart"/>
-      <w:r>
-        <w:rPr>
-          <w:i/>
-          <w:iCs/>
-          <w:sz w:val="24"/>
-          <w:szCs w:val="24"/>
-        </w:rPr>
-        <w:t>chatGPT</w:t>
-      </w:r>
-      <w:proofErr w:type="spellEnd"/>
-      <w:r>
-        <w:rPr>
-          <w:i/>
-          <w:iCs/>
-          <w:sz w:val="24"/>
-          <w:szCs w:val="24"/>
-        </w:rPr>
-        <w:t xml:space="preserve"> (a fim de retirar a coluna de classe do </w:t>
-      </w:r>
-      <w:proofErr w:type="spellStart"/>
-      <w:r>
-        <w:rPr>
-          <w:i/>
-          <w:iCs/>
-          <w:sz w:val="24"/>
-          <w:szCs w:val="24"/>
-        </w:rPr>
-        <w:t>iris</w:t>
-      </w:r>
-      <w:proofErr w:type="spellEnd"/>
-      <w:r>
-        <w:rPr>
-          <w:i/>
-          <w:iCs/>
-          <w:sz w:val="24"/>
-          <w:szCs w:val="24"/>
-        </w:rPr>
-        <w:t xml:space="preserve"> </w:t>
-      </w:r>
-      <w:proofErr w:type="spellStart"/>
-      <w:r>
-        <w:rPr>
-          <w:i/>
-          <w:iCs/>
-          <w:sz w:val="24"/>
-          <w:szCs w:val="24"/>
-        </w:rPr>
-        <w:t>dataset</w:t>
-      </w:r>
-      <w:proofErr w:type="spellEnd"/>
-      <w:r>
-        <w:rPr>
-          <w:i/>
-          <w:iCs/>
-          <w:sz w:val="24"/>
-          <w:szCs w:val="24"/>
-        </w:rPr>
-        <w:t xml:space="preserve">). </w:t>
-      </w:r>
-    </w:p>
-    <w:p>
-      <w:pPr>
-        <w:pStyle w:val="SemEspaamento"/>
-        <w:jc w:val="both"/>
-        <w:rPr>
-          <w:sz w:val="24"/>
-          <w:szCs w:val="24"/>
-        </w:rPr>
-      </w:pPr>
-    </w:p>
-    <w:p>
-      <w:pPr>
-        <w:pStyle w:val="SemEspaamento"/>
-        <w:ind w:firstLine="708"/>
-        <w:jc w:val="both"/>
-        <w:rPr>
-          <w:sz w:val="24"/>
-          <w:szCs w:val="24"/>
-        </w:rPr>
-      </w:pPr>
-      <w:r>
-        <w:rPr>
-          <w:sz w:val="24"/>
-          <w:szCs w:val="24"/>
-        </w:rPr>
-        <w:t>Dentre as principais diferenças observadas entre as aplicações do</w:t>
-      </w:r>
-      <w:r>
-        <w:rPr>
-          <w:sz w:val="24"/>
-          <w:szCs w:val="24"/>
-        </w:rPr>
-        <w:t xml:space="preserve"> </w:t>
-      </w:r>
-      <w:r>
-        <w:rPr>
-          <w:sz w:val="24"/>
-          <w:szCs w:val="24"/>
-        </w:rPr>
-        <w:t>k-</w:t>
-      </w:r>
-      <w:proofErr w:type="spellStart"/>
-      <w:r>
-        <w:rPr>
-          <w:sz w:val="24"/>
-          <w:szCs w:val="24"/>
-        </w:rPr>
-        <w:t>means</w:t>
-      </w:r>
-      <w:proofErr w:type="spellEnd"/>
+      <w:r>
+        <w:rPr>
+          <w:i/>
+          <w:iCs/>
+          <w:sz w:val="24"/>
+          <w:szCs w:val="24"/>
+        </w:rPr>
+        <w:t>K</w:t>
+      </w:r>
+      <w:r>
+        <w:rPr>
+          <w:i/>
+          <w:iCs/>
+          <w:sz w:val="24"/>
+          <w:szCs w:val="24"/>
+        </w:rPr>
+        <w:t>-</w:t>
+      </w:r>
+      <w:r>
+        <w:rPr>
+          <w:i/>
+          <w:iCs/>
+          <w:sz w:val="24"/>
+          <w:szCs w:val="24"/>
+        </w:rPr>
+        <w:t>Means</w:t>
+      </w:r>
       <w:r>
         <w:rPr>
           <w:sz w:val="24"/>
@@ -464,15 +385,15 @@
         </w:rPr>
         <w:t xml:space="preserve">, podemos observar a simplicidade do código gerado pelo </w:t>
       </w:r>
-      <w:proofErr w:type="spellStart"/>
-      <w:r>
-        <w:rPr>
-          <w:sz w:val="24"/>
-          <w:szCs w:val="24"/>
-        </w:rPr>
-        <w:t>chatGPT</w:t>
-      </w:r>
-      <w:proofErr w:type="spellEnd"/>
+      <w:r>
+        <w:rPr>
+          <w:i/>
+          <w:iCs/>
+          <w:sz w:val="24"/>
+          <w:szCs w:val="24"/>
+        </w:rPr>
+        <w:t>ChatGPT</w:t>
+      </w:r>
       <w:r>
         <w:rPr>
           <w:sz w:val="24"/>
@@ -540,17 +461,33 @@
         </w:rPr>
         <w:t xml:space="preserve">O código gerado pelo ChatGPT utiliza-se da função </w:t>
       </w:r>
-      <w:proofErr w:type="spellStart"/>
-      <w:r>
-        <w:rPr>
-          <w:i/>
-          <w:iCs/>
-          <w:sz w:val="24"/>
-          <w:szCs w:val="24"/>
-        </w:rPr>
-        <w:t>KMeans</w:t>
-      </w:r>
-      <w:proofErr w:type="spellEnd"/>
+      <w:r>
+        <w:rPr>
+          <w:i/>
+          <w:iCs/>
+          <w:sz w:val="24"/>
+          <w:szCs w:val="24"/>
+        </w:rPr>
+        <w:t>K</w:t>
+      </w:r>
+      <w:r>
+        <w:rPr>
+          <w:i/>
+          <w:iCs/>
+          <w:sz w:val="24"/>
+          <w:szCs w:val="24"/>
+        </w:rPr>
+        <w:t>-</w:t>
+      </w:r>
+      <w:r>
+        <w:rPr>
+          <w:i/>
+          <w:iCs/>
+          <w:sz w:val="24"/>
+          <w:szCs w:val="24"/>
+        </w:rPr>
+        <w:t>Means</w:t>
+      </w:r>
       <w:r>
         <w:rPr>
           <w:sz w:val="24"/>
@@ -558,8 +495,6 @@
         </w:rPr>
         <w:t xml:space="preserve"> da biblioteca </w:t>
       </w:r>
-      <w:proofErr w:type="spellStart"/>
-      <w:proofErr w:type="gramStart"/>
       <w:r>
         <w:rPr>
           <w:i/>
@@ -569,8 +504,6 @@
         </w:rPr>
         <w:t>sklearn.cluster</w:t>
       </w:r>
-      <w:proofErr w:type="spellEnd"/>
-      <w:proofErr w:type="gramEnd"/>
       <w:r>
         <w:rPr>
           <w:sz w:val="24"/>
@@ -585,27 +518,51 @@
         </w:rPr>
         <w:t xml:space="preserve">. No código construído para a prática, a classe </w:t>
       </w:r>
-      <w:proofErr w:type="spellStart"/>
-      <w:r>
-        <w:rPr>
-          <w:sz w:val="24"/>
-          <w:szCs w:val="24"/>
-        </w:rPr>
-        <w:t>kMeans</w:t>
-      </w:r>
-      <w:proofErr w:type="spellEnd"/>
-      <w:r>
-        <w:rPr>
-          <w:sz w:val="24"/>
-          <w:szCs w:val="24"/>
-        </w:rPr>
-        <w:t xml:space="preserve"> é implementada do zero, sem utilizar bibliotecas prontas do Python</w:t>
-      </w:r>
-    </w:p>
-    <w:p>
-      <w:pPr>
-        <w:pStyle w:val="SemEspaamento"/>
-        <w:ind w:left="720"/>
+      <w:r>
+        <w:rPr>
+          <w:i/>
+          <w:iCs/>
+          <w:sz w:val="24"/>
+          <w:szCs w:val="24"/>
+        </w:rPr>
+        <w:t>K</w:t>
+      </w:r>
+      <w:r>
+        <w:rPr>
+          <w:i/>
+          <w:iCs/>
+          <w:sz w:val="24"/>
+          <w:szCs w:val="24"/>
+        </w:rPr>
+        <w:t>-</w:t>
+      </w:r>
+      <w:r>
+        <w:rPr>
+          <w:i/>
+          <w:iCs/>
+          <w:sz w:val="24"/>
+          <w:szCs w:val="24"/>
+        </w:rPr>
+        <w:t>Means</w:t>
+      </w:r>
+      <w:r>
+        <w:rPr>
+          <w:sz w:val="24"/>
+          <w:szCs w:val="24"/>
+        </w:rPr>
+        <w:t xml:space="preserve"> </w:t>
+      </w:r>
+      <w:r>
+        <w:rPr>
+          <w:sz w:val="24"/>
+          <w:szCs w:val="24"/>
+        </w:rPr>
+        <w:t>é implementada do zero, sem utilizar bibliotecas prontas do Python</w:t>
+      </w:r>
+    </w:p>
+    <w:p>
+      <w:pPr>
+        <w:pStyle w:val="SemEspaamento"/>
         <w:jc w:val="both"/>
         <w:rPr>
           <w:sz w:val="24"/>
@@ -631,28 +588,34 @@
           <w:sz w:val="24"/>
           <w:szCs w:val="24"/>
         </w:rPr>
-        <w:t xml:space="preserve">Não foi feita uma redução na dimensionalidade </w:t>
-      </w:r>
-      <w:r>
-        <w:rPr>
-          <w:sz w:val="24"/>
-          <w:szCs w:val="24"/>
-        </w:rPr>
-        <w:t>a fim de</w:t>
-      </w:r>
-      <w:r>
-        <w:rPr>
-          <w:sz w:val="24"/>
-          <w:szCs w:val="24"/>
-        </w:rPr>
-        <w:t xml:space="preserve"> agregar todos os </w:t>
-      </w:r>
-      <w:r>
-        <w:rPr>
-          <w:sz w:val="24"/>
-          <w:szCs w:val="24"/>
-        </w:rPr>
-        <w:t>atributos</w:t>
+        <w:t xml:space="preserve">O único parâmetro do </w:t>
+      </w:r>
+      <w:r>
+        <w:rPr>
+          <w:i/>
+          <w:iCs/>
+          <w:sz w:val="24"/>
+          <w:szCs w:val="24"/>
+        </w:rPr>
+        <w:t>K</w:t>
+      </w:r>
+      <w:r>
+        <w:rPr>
+          <w:i/>
+          <w:iCs/>
+          <w:sz w:val="24"/>
+          <w:szCs w:val="24"/>
+        </w:rPr>
+        <w:t>-</w:t>
+      </w:r>
+      <w:r>
+        <w:rPr>
+          <w:i/>
+          <w:iCs/>
+          <w:sz w:val="24"/>
+          <w:szCs w:val="24"/>
+        </w:rPr>
+        <w:t>Means</w:t>
       </w:r>
       <w:r>
         <w:rPr>
@@ -666,31 +629,12 @@
           <w:sz w:val="24"/>
           <w:szCs w:val="24"/>
         </w:rPr>
-        <w:t>pel</w:t>
-      </w:r>
-      <w:r>
-        <w:rPr>
-          <w:sz w:val="24"/>
-          <w:szCs w:val="24"/>
-        </w:rPr>
-        <w:t xml:space="preserve">o </w:t>
-      </w:r>
-      <w:r>
-        <w:rPr>
-          <w:sz w:val="24"/>
-          <w:szCs w:val="24"/>
-        </w:rPr>
-        <w:t>algoritmo</w:t>
-      </w:r>
-      <w:r>
-        <w:rPr>
-          <w:sz w:val="24"/>
-          <w:szCs w:val="24"/>
-        </w:rPr>
-        <w:t xml:space="preserve"> do </w:t>
-      </w:r>
-      <w:r>
-        <w:rPr>
+        <w:t xml:space="preserve">definido pelo algoritmo do </w:t>
+      </w:r>
+      <w:r>
+        <w:rPr>
+          <w:i/>
+          <w:iCs/>
           <w:sz w:val="24"/>
           <w:szCs w:val="24"/>
         </w:rPr>
@@ -701,14 +645,7 @@
           <w:sz w:val="24"/>
           <w:szCs w:val="24"/>
         </w:rPr>
-        <w:t xml:space="preserve"> no momento da plotagem</w:t>
-      </w:r>
-      <w:r>
-        <w:rPr>
-          <w:sz w:val="24"/>
-          <w:szCs w:val="24"/>
-        </w:rPr>
-        <w:t>.</w:t>
+        <w:t xml:space="preserve"> foi a quantidade</w:t>
       </w:r>
       <w:r>
         <w:rPr>
@@ -722,28 +659,21 @@
           <w:sz w:val="24"/>
           <w:szCs w:val="24"/>
         </w:rPr>
-        <w:t>A</w:t>
-      </w:r>
-      <w:r>
-        <w:rPr>
-          <w:sz w:val="24"/>
-          <w:szCs w:val="24"/>
-        </w:rPr>
-        <w:t>penas</w:t>
-      </w:r>
-      <w:r>
-        <w:rPr>
-          <w:sz w:val="24"/>
-          <w:szCs w:val="24"/>
-        </w:rPr>
-        <w:t xml:space="preserve"> foi utilizada</w:t>
-      </w:r>
-      <w:r>
-        <w:rPr>
-          <w:sz w:val="24"/>
-          <w:szCs w:val="24"/>
-        </w:rPr>
-        <w:t xml:space="preserve"> uma parcela dos atributos para realizar o agrupamento </w:t>
+        <w:t>de clusters (o qual é obrigatório)</w:t>
+      </w:r>
+      <w:r>
+        <w:rPr>
+          <w:sz w:val="24"/>
+          <w:szCs w:val="24"/>
+        </w:rPr>
+        <w:t>, enquanto que na implementação pessoal, também foi definido o número máximo de iterações</w:t>
+      </w:r>
+      <w:r>
+        <w:rPr>
+          <w:sz w:val="24"/>
+          <w:szCs w:val="24"/>
+        </w:rPr>
+        <w:t>. Vale ressaltar que é possível inserir novos parâmetros na função utilizada pelo chat GPT, contudo não foi definido por padrão</w:t>
       </w:r>
     </w:p>
     <w:p>
@@ -774,73 +704,35 @@
           <w:sz w:val="24"/>
           <w:szCs w:val="24"/>
         </w:rPr>
-        <w:t>O único parâmetro do k-</w:t>
-      </w:r>
-      <w:proofErr w:type="spellStart"/>
-      <w:r>
-        <w:rPr>
-          <w:sz w:val="24"/>
-          <w:szCs w:val="24"/>
-        </w:rPr>
-        <w:t>means</w:t>
-      </w:r>
-      <w:proofErr w:type="spellEnd"/>
-      <w:r>
-        <w:rPr>
-          <w:sz w:val="24"/>
-          <w:szCs w:val="24"/>
-        </w:rPr>
-        <w:t xml:space="preserve"> definido pelo algoritmo do </w:t>
-      </w:r>
-      <w:proofErr w:type="spellStart"/>
-      <w:r>
-        <w:rPr>
-          <w:sz w:val="24"/>
-          <w:szCs w:val="24"/>
-        </w:rPr>
-        <w:t>chatGPT</w:t>
-      </w:r>
-      <w:proofErr w:type="spellEnd"/>
-      <w:r>
-        <w:rPr>
-          <w:sz w:val="24"/>
-          <w:szCs w:val="24"/>
-        </w:rPr>
-        <w:t xml:space="preserve"> foi a quantidade</w:t>
-      </w:r>
-      <w:r>
-        <w:rPr>
-          <w:sz w:val="24"/>
-          <w:szCs w:val="24"/>
-        </w:rPr>
-        <w:t xml:space="preserve"> </w:t>
-      </w:r>
-      <w:r>
-        <w:rPr>
-          <w:sz w:val="24"/>
-          <w:szCs w:val="24"/>
-        </w:rPr>
-        <w:t>de clusters (o qual é obrigatório)</w:t>
-      </w:r>
-      <w:r>
-        <w:rPr>
-          <w:sz w:val="24"/>
-          <w:szCs w:val="24"/>
-        </w:rPr>
-        <w:t>, enquanto que na implementação pessoal, também foi definido o número máximo de iterações</w:t>
-      </w:r>
-      <w:r>
-        <w:rPr>
-          <w:sz w:val="24"/>
-          <w:szCs w:val="24"/>
-        </w:rPr>
-        <w:t>. Vale ressaltar que é possível inserir novos parâmetros na função utilizada pelo chat GPT, contudo não foi definido por padrão</w:t>
-      </w:r>
-    </w:p>
-    <w:p>
-      <w:pPr>
-        <w:pStyle w:val="SemEspaamento"/>
-        <w:jc w:val="both"/>
+        <w:t xml:space="preserve">O algoritmo do </w:t>
+      </w:r>
+      <w:r>
+        <w:rPr>
+          <w:i/>
+          <w:iCs/>
+          <w:sz w:val="24"/>
+          <w:szCs w:val="24"/>
+        </w:rPr>
+        <w:t>ChatGPT</w:t>
+      </w:r>
+      <w:r>
+        <w:rPr>
+          <w:sz w:val="24"/>
+          <w:szCs w:val="24"/>
+        </w:rPr>
+        <w:t xml:space="preserve"> não retorna um arquivo .csv com o resultado do agrupamento, </w:t>
+      </w:r>
+      <w:r>
+        <w:rPr>
+          <w:sz w:val="24"/>
+          <w:szCs w:val="24"/>
+        </w:rPr>
+        <w:t>o agrupamento é exibido instantaneamente por meio de uma plotagem bidimensional dos dados.</w:t>
+      </w:r>
+    </w:p>
+    <w:p>
+      <w:pPr>
+        <w:pStyle w:val="PargrafodaLista"/>
         <w:rPr>
           <w:sz w:val="24"/>
           <w:szCs w:val="24"/>
@@ -865,30 +757,135 @@
           <w:sz w:val="24"/>
           <w:szCs w:val="24"/>
         </w:rPr>
-        <w:t>O algoritmo do ChatGPT não retorna um arquivo .</w:t>
-      </w:r>
-      <w:proofErr w:type="spellStart"/>
-      <w:r>
-        <w:rPr>
-          <w:sz w:val="24"/>
-          <w:szCs w:val="24"/>
-        </w:rPr>
-        <w:t>csv</w:t>
-      </w:r>
-      <w:proofErr w:type="spellEnd"/>
-      <w:r>
-        <w:rPr>
-          <w:sz w:val="24"/>
-          <w:szCs w:val="24"/>
-        </w:rPr>
-        <w:t xml:space="preserve"> com o resultado do agrupamento, </w:t>
-      </w:r>
-      <w:r>
-        <w:rPr>
-          <w:sz w:val="24"/>
-          <w:szCs w:val="24"/>
-        </w:rPr>
-        <w:t>o agrupamento é exibido instantaneamente por meio de uma plotagem bidimensional dos dados.</w:t>
+        <w:t xml:space="preserve">O código gerado pelo ChatGPT </w:t>
+      </w:r>
+      <w:r>
+        <w:rPr>
+          <w:sz w:val="24"/>
+          <w:szCs w:val="24"/>
+        </w:rPr>
+        <w:t xml:space="preserve">não aplica nenhuma técnica de pré-processamento ao </w:t>
+      </w:r>
+      <w:r>
+        <w:rPr>
+          <w:i/>
+          <w:iCs/>
+          <w:sz w:val="24"/>
+          <w:szCs w:val="24"/>
+        </w:rPr>
+        <w:t>dataset</w:t>
+      </w:r>
+      <w:r>
+        <w:rPr>
+          <w:sz w:val="24"/>
+          <w:szCs w:val="24"/>
+        </w:rPr>
+        <w:t xml:space="preserve"> inserido. No código gerado pelo grupo, foi realizado a normalização de todos os dados (a fim de </w:t>
+      </w:r>
+      <w:r>
+        <w:rPr>
+          <w:sz w:val="24"/>
+          <w:szCs w:val="24"/>
+        </w:rPr>
+        <w:t>dimensionar os valores de um conjunto de dados para um intervalo específico</w:t>
+      </w:r>
+      <w:r>
+        <w:rPr>
+          <w:sz w:val="24"/>
+          <w:szCs w:val="24"/>
+        </w:rPr>
+        <w:t>), com isso as seguintes vantagens são garantidas:</w:t>
+      </w:r>
+    </w:p>
+    <w:p>
+      <w:pPr>
+        <w:pStyle w:val="SemEspaamento"/>
+        <w:numPr>
+          <w:ilvl w:val="1"/>
+          <w:numId w:val="3"/>
+        </w:numPr>
+        <w:jc w:val="both"/>
+        <w:rPr>
+          <w:sz w:val="24"/>
+          <w:szCs w:val="24"/>
+        </w:rPr>
+      </w:pPr>
+      <w:r>
+        <w:rPr>
+          <w:sz w:val="24"/>
+          <w:szCs w:val="24"/>
+        </w:rPr>
+        <w:t>Mantém a escala dos dados</w:t>
+      </w:r>
+      <w:r>
+        <w:rPr>
+          <w:sz w:val="24"/>
+          <w:szCs w:val="24"/>
+        </w:rPr>
+        <w:t xml:space="preserve"> </w:t>
+      </w:r>
+    </w:p>
+    <w:p>
+      <w:pPr>
+        <w:pStyle w:val="SemEspaamento"/>
+        <w:numPr>
+          <w:ilvl w:val="1"/>
+          <w:numId w:val="3"/>
+        </w:numPr>
+        <w:jc w:val="both"/>
+        <w:rPr>
+          <w:sz w:val="24"/>
+          <w:szCs w:val="24"/>
+        </w:rPr>
+      </w:pPr>
+      <w:r>
+        <w:rPr>
+          <w:sz w:val="24"/>
+          <w:szCs w:val="24"/>
+        </w:rPr>
+        <w:t>Melhora a convergência do algoritmo</w:t>
+      </w:r>
+    </w:p>
+    <w:p>
+      <w:pPr>
+        <w:pStyle w:val="SemEspaamento"/>
+        <w:numPr>
+          <w:ilvl w:val="1"/>
+          <w:numId w:val="3"/>
+        </w:numPr>
+        <w:jc w:val="both"/>
+        <w:rPr>
+          <w:sz w:val="24"/>
+          <w:szCs w:val="24"/>
+        </w:rPr>
+      </w:pPr>
+      <w:r>
+        <w:rPr>
+          <w:sz w:val="24"/>
+          <w:szCs w:val="24"/>
+        </w:rPr>
+        <w:t>Reduz a influência de valores extremos</w:t>
+      </w:r>
+    </w:p>
+    <w:p>
+      <w:pPr>
+        <w:pStyle w:val="SemEspaamento"/>
+        <w:numPr>
+          <w:ilvl w:val="1"/>
+          <w:numId w:val="3"/>
+        </w:numPr>
+        <w:jc w:val="both"/>
+        <w:rPr>
+          <w:sz w:val="24"/>
+          <w:szCs w:val="24"/>
+        </w:rPr>
+      </w:pPr>
+      <w:r>
+        <w:rPr>
+          <w:sz w:val="24"/>
+          <w:szCs w:val="24"/>
+        </w:rPr>
+        <w:t>Facilita a interpretação</w:t>
       </w:r>
     </w:p>
     <w:p>
@@ -1173,7 +1170,7 @@
         <w:rFonts w:hint="default"/>
       </w:rPr>
     </w:lvl>
-    <w:lvl w:ilvl="1" w:tplc="FFFFFFFF" w:tentative="1">
+    <w:lvl w:ilvl="1" w:tplc="FFFFFFFF">
       <w:start w:val="1"/>
       <w:numFmt w:val="bullet"/>
       <w:lvlText w:val="o"/>

</xml_diff>